<commit_message>
DB - Procedures Notes Updated - Added Simple Procedure.
</commit_message>
<xml_diff>
--- a/src/test/resources/PostgresSql/Sql_Procedures.docx
+++ b/src/test/resources/PostgresSql/Sql_Procedures.docx
@@ -303,6 +303,1686 @@
         <w:t xml:space="preserve"> of data, and much more.</w:t>
       </w:r>
     </w:p>
+    <w:p>
+      <w:pPr>
+        <w:pStyle w:val="Heading1"/>
+        <w:rPr>
+          <w:rFonts w:ascii="Times New Roman" w:hAnsi="Times New Roman" w:cs="Times New Roman"/>
+          <w:sz w:val="24"/>
+          <w:szCs w:val="24"/>
+        </w:rPr>
+      </w:pPr>
+      <w:r>
+        <w:rPr>
+          <w:rFonts w:ascii="Times New Roman" w:hAnsi="Times New Roman" w:cs="Times New Roman"/>
+          <w:sz w:val="24"/>
+          <w:szCs w:val="24"/>
+        </w:rPr>
+        <w:t>Syntax for Procedure Creation</w:t>
+      </w:r>
+    </w:p>
+    <w:p>
+      <w:pPr>
+        <w:pStyle w:val="Heading2"/>
+        <w:rPr>
+          <w:rFonts w:ascii="Times New Roman" w:hAnsi="Times New Roman" w:cs="Times New Roman"/>
+          <w:sz w:val="24"/>
+          <w:szCs w:val="24"/>
+        </w:rPr>
+      </w:pPr>
+      <w:proofErr w:type="spellStart"/>
+      <w:r>
+        <w:rPr>
+          <w:rFonts w:ascii="Times New Roman" w:hAnsi="Times New Roman" w:cs="Times New Roman"/>
+          <w:sz w:val="24"/>
+          <w:szCs w:val="24"/>
+        </w:rPr>
+        <w:t>PostgresSQL</w:t>
+      </w:r>
+      <w:proofErr w:type="spellEnd"/>
+    </w:p>
+    <w:p>
+      <w:pPr>
+        <w:rPr>
+          <w:b/>
+          <w:bCs/>
+          <w:highlight w:val="yellow"/>
+        </w:rPr>
+      </w:pPr>
+      <w:r>
+        <w:rPr>
+          <w:b/>
+          <w:bCs/>
+          <w:highlight w:val="yellow"/>
+        </w:rPr>
+        <w:t xml:space="preserve">create or replace procedure </w:t>
+      </w:r>
+      <w:proofErr w:type="spellStart"/>
+      <w:r>
+        <w:rPr>
+          <w:b/>
+          <w:bCs/>
+          <w:highlight w:val="yellow"/>
+        </w:rPr>
+        <w:t>pr_name</w:t>
+      </w:r>
+      <w:proofErr w:type="spellEnd"/>
+      <w:r>
+        <w:rPr>
+          <w:b/>
+          <w:bCs/>
+          <w:highlight w:val="yellow"/>
+        </w:rPr>
+        <w:t>(</w:t>
+      </w:r>
+      <w:proofErr w:type="spellStart"/>
+      <w:r>
+        <w:rPr>
+          <w:b/>
+          <w:bCs/>
+          <w:highlight w:val="yellow"/>
+        </w:rPr>
+        <w:t>p_name</w:t>
+      </w:r>
+      <w:proofErr w:type="spellEnd"/>
+      <w:r>
+        <w:rPr>
+          <w:b/>
+          <w:bCs/>
+          <w:highlight w:val="yellow"/>
+        </w:rPr>
+        <w:t xml:space="preserve"> varchar, </w:t>
+      </w:r>
+      <w:proofErr w:type="spellStart"/>
+      <w:r>
+        <w:rPr>
+          <w:b/>
+          <w:bCs/>
+          <w:highlight w:val="yellow"/>
+        </w:rPr>
+        <w:t>p_age</w:t>
+      </w:r>
+      <w:proofErr w:type="spellEnd"/>
+      <w:r>
+        <w:rPr>
+          <w:b/>
+          <w:bCs/>
+          <w:highlight w:val="yellow"/>
+        </w:rPr>
+        <w:t xml:space="preserve"> int)</w:t>
+      </w:r>
+    </w:p>
+    <w:p>
+      <w:pPr>
+        <w:rPr>
+          <w:b/>
+          <w:bCs/>
+          <w:highlight w:val="yellow"/>
+        </w:rPr>
+      </w:pPr>
+      <w:r>
+        <w:rPr>
+          <w:b/>
+          <w:bCs/>
+          <w:highlight w:val="yellow"/>
+        </w:rPr>
+        <w:t xml:space="preserve">language </w:t>
+      </w:r>
+      <w:proofErr w:type="spellStart"/>
+      <w:r>
+        <w:rPr>
+          <w:b/>
+          <w:bCs/>
+          <w:highlight w:val="yellow"/>
+        </w:rPr>
+        <w:t>plpgsql</w:t>
+      </w:r>
+      <w:proofErr w:type="spellEnd"/>
+    </w:p>
+    <w:p>
+      <w:pPr>
+        <w:rPr>
+          <w:b/>
+          <w:bCs/>
+          <w:highlight w:val="yellow"/>
+        </w:rPr>
+      </w:pPr>
+      <w:r>
+        <w:rPr>
+          <w:b/>
+          <w:bCs/>
+          <w:highlight w:val="yellow"/>
+        </w:rPr>
+        <w:t>as $$ -- It is used to print the values with single quotes without using escape chars.</w:t>
+      </w:r>
+    </w:p>
+    <w:p>
+      <w:pPr>
+        <w:rPr>
+          <w:b/>
+          <w:bCs/>
+          <w:highlight w:val="yellow"/>
+        </w:rPr>
+      </w:pPr>
+      <w:r>
+        <w:rPr>
+          <w:b/>
+          <w:bCs/>
+          <w:highlight w:val="yellow"/>
+        </w:rPr>
+        <w:t>declare</w:t>
+      </w:r>
+    </w:p>
+    <w:p>
+      <w:pPr>
+        <w:rPr>
+          <w:b/>
+          <w:bCs/>
+          <w:highlight w:val="yellow"/>
+        </w:rPr>
+      </w:pPr>
+      <w:r>
+        <w:rPr>
+          <w:b/>
+          <w:bCs/>
+          <w:highlight w:val="yellow"/>
+        </w:rPr>
+        <w:tab/>
+        <w:t>variable</w:t>
+      </w:r>
+    </w:p>
+    <w:p>
+      <w:pPr>
+        <w:rPr>
+          <w:b/>
+          <w:bCs/>
+          <w:highlight w:val="yellow"/>
+        </w:rPr>
+      </w:pPr>
+      <w:r>
+        <w:rPr>
+          <w:b/>
+          <w:bCs/>
+          <w:highlight w:val="yellow"/>
+        </w:rPr>
+        <w:t>begin</w:t>
+      </w:r>
+    </w:p>
+    <w:p>
+      <w:pPr>
+        <w:rPr>
+          <w:b/>
+          <w:bCs/>
+          <w:highlight w:val="yellow"/>
+        </w:rPr>
+      </w:pPr>
+      <w:r>
+        <w:rPr>
+          <w:b/>
+          <w:bCs/>
+          <w:highlight w:val="yellow"/>
+        </w:rPr>
+        <w:tab/>
+        <w:t>procedure body - All logics</w:t>
+      </w:r>
+    </w:p>
+    <w:p>
+      <w:pPr>
+        <w:rPr>
+          <w:b/>
+          <w:bCs/>
+          <w:highlight w:val="yellow"/>
+        </w:rPr>
+      </w:pPr>
+      <w:r>
+        <w:rPr>
+          <w:b/>
+          <w:bCs/>
+          <w:highlight w:val="yellow"/>
+        </w:rPr>
+        <w:t>end;</w:t>
+      </w:r>
+    </w:p>
+    <w:p>
+      <w:pPr>
+        <w:rPr>
+          <w:b/>
+          <w:bCs/>
+        </w:rPr>
+      </w:pPr>
+      <w:r>
+        <w:rPr>
+          <w:b/>
+          <w:bCs/>
+          <w:highlight w:val="yellow"/>
+        </w:rPr>
+        <w:t>$$</w:t>
+      </w:r>
+    </w:p>
+    <w:p>
+      <w:pPr>
+        <w:pStyle w:val="Heading2"/>
+        <w:rPr>
+          <w:rFonts w:ascii="Times New Roman" w:hAnsi="Times New Roman" w:cs="Times New Roman"/>
+          <w:sz w:val="24"/>
+          <w:szCs w:val="24"/>
+        </w:rPr>
+      </w:pPr>
+      <w:r>
+        <w:rPr>
+          <w:rFonts w:ascii="Times New Roman" w:hAnsi="Times New Roman" w:cs="Times New Roman"/>
+          <w:sz w:val="24"/>
+          <w:szCs w:val="24"/>
+        </w:rPr>
+        <w:t>Oracle</w:t>
+      </w:r>
+    </w:p>
+    <w:p>
+      <w:pPr>
+        <w:rPr>
+          <w:b/>
+          <w:bCs/>
+          <w:highlight w:val="yellow"/>
+        </w:rPr>
+      </w:pPr>
+      <w:r>
+        <w:rPr>
+          <w:b/>
+          <w:bCs/>
+          <w:highlight w:val="yellow"/>
+        </w:rPr>
+        <w:t xml:space="preserve">create or replace procedure </w:t>
+      </w:r>
+      <w:proofErr w:type="spellStart"/>
+      <w:r>
+        <w:rPr>
+          <w:b/>
+          <w:bCs/>
+          <w:highlight w:val="yellow"/>
+        </w:rPr>
+        <w:t>pr_name</w:t>
+      </w:r>
+      <w:proofErr w:type="spellEnd"/>
+      <w:r>
+        <w:rPr>
+          <w:b/>
+          <w:bCs/>
+          <w:highlight w:val="yellow"/>
+        </w:rPr>
+        <w:t>(</w:t>
+      </w:r>
+      <w:proofErr w:type="spellStart"/>
+      <w:r>
+        <w:rPr>
+          <w:b/>
+          <w:bCs/>
+          <w:highlight w:val="yellow"/>
+        </w:rPr>
+        <w:t>p_name</w:t>
+      </w:r>
+      <w:proofErr w:type="spellEnd"/>
+      <w:r>
+        <w:rPr>
+          <w:b/>
+          <w:bCs/>
+          <w:highlight w:val="yellow"/>
+        </w:rPr>
+        <w:t xml:space="preserve"> varchar, </w:t>
+      </w:r>
+      <w:proofErr w:type="spellStart"/>
+      <w:r>
+        <w:rPr>
+          <w:b/>
+          <w:bCs/>
+          <w:highlight w:val="yellow"/>
+        </w:rPr>
+        <w:t>p_age</w:t>
+      </w:r>
+      <w:proofErr w:type="spellEnd"/>
+      <w:r>
+        <w:rPr>
+          <w:b/>
+          <w:bCs/>
+          <w:highlight w:val="yellow"/>
+        </w:rPr>
+        <w:t xml:space="preserve"> int)</w:t>
+      </w:r>
+    </w:p>
+    <w:p>
+      <w:pPr>
+        <w:rPr>
+          <w:b/>
+          <w:bCs/>
+          <w:highlight w:val="yellow"/>
+        </w:rPr>
+      </w:pPr>
+      <w:r>
+        <w:rPr>
+          <w:b/>
+          <w:bCs/>
+          <w:highlight w:val="yellow"/>
+        </w:rPr>
+        <w:t>as</w:t>
+      </w:r>
+    </w:p>
+    <w:p>
+      <w:pPr>
+        <w:rPr>
+          <w:b/>
+          <w:bCs/>
+          <w:highlight w:val="yellow"/>
+        </w:rPr>
+      </w:pPr>
+      <w:r>
+        <w:rPr>
+          <w:b/>
+          <w:bCs/>
+          <w:highlight w:val="yellow"/>
+        </w:rPr>
+        <w:tab/>
+        <w:t>variable</w:t>
+      </w:r>
+    </w:p>
+    <w:p>
+      <w:pPr>
+        <w:rPr>
+          <w:b/>
+          <w:bCs/>
+          <w:highlight w:val="yellow"/>
+        </w:rPr>
+      </w:pPr>
+      <w:r>
+        <w:rPr>
+          <w:b/>
+          <w:bCs/>
+          <w:highlight w:val="yellow"/>
+        </w:rPr>
+        <w:t>begin</w:t>
+      </w:r>
+    </w:p>
+    <w:p>
+      <w:pPr>
+        <w:rPr>
+          <w:b/>
+          <w:bCs/>
+          <w:highlight w:val="yellow"/>
+        </w:rPr>
+      </w:pPr>
+      <w:r>
+        <w:rPr>
+          <w:b/>
+          <w:bCs/>
+          <w:highlight w:val="yellow"/>
+        </w:rPr>
+        <w:tab/>
+        <w:t>procedure body - All logics</w:t>
+      </w:r>
+    </w:p>
+    <w:p>
+      <w:pPr>
+        <w:rPr>
+          <w:b/>
+          <w:bCs/>
+          <w:highlight w:val="yellow"/>
+        </w:rPr>
+      </w:pPr>
+      <w:r>
+        <w:rPr>
+          <w:b/>
+          <w:bCs/>
+          <w:highlight w:val="yellow"/>
+        </w:rPr>
+        <w:lastRenderedPageBreak/>
+        <w:t>end;</w:t>
+      </w:r>
+    </w:p>
+    <w:p/>
+    <w:p>
+      <w:pPr>
+        <w:pStyle w:val="Heading1"/>
+        <w:rPr>
+          <w:rFonts w:ascii="Times New Roman" w:hAnsi="Times New Roman" w:cs="Times New Roman"/>
+          <w:sz w:val="24"/>
+          <w:szCs w:val="24"/>
+        </w:rPr>
+      </w:pPr>
+      <w:r>
+        <w:rPr>
+          <w:rFonts w:ascii="Times New Roman" w:hAnsi="Times New Roman" w:cs="Times New Roman"/>
+          <w:sz w:val="24"/>
+          <w:szCs w:val="24"/>
+        </w:rPr>
+        <w:t>Simple Procedure Sample</w:t>
+      </w:r>
+    </w:p>
+    <w:p>
+      <w:pPr>
+        <w:pStyle w:val="Heading2"/>
+        <w:rPr>
+          <w:rFonts w:ascii="Times New Roman" w:hAnsi="Times New Roman" w:cs="Times New Roman"/>
+          <w:sz w:val="24"/>
+          <w:szCs w:val="24"/>
+        </w:rPr>
+      </w:pPr>
+      <w:r>
+        <w:rPr>
+          <w:rFonts w:ascii="Times New Roman" w:hAnsi="Times New Roman" w:cs="Times New Roman"/>
+          <w:sz w:val="24"/>
+          <w:szCs w:val="24"/>
+        </w:rPr>
+        <w:t xml:space="preserve">For every iPhone 13 Pro Max </w:t>
+      </w:r>
+      <w:proofErr w:type="gramStart"/>
+      <w:r>
+        <w:rPr>
+          <w:rFonts w:ascii="Times New Roman" w:hAnsi="Times New Roman" w:cs="Times New Roman"/>
+          <w:sz w:val="24"/>
+          <w:szCs w:val="24"/>
+        </w:rPr>
+        <w:t>sales</w:t>
+      </w:r>
+      <w:proofErr w:type="gramEnd"/>
+      <w:r>
+        <w:rPr>
+          <w:rFonts w:ascii="Times New Roman" w:hAnsi="Times New Roman" w:cs="Times New Roman"/>
+          <w:sz w:val="24"/>
+          <w:szCs w:val="24"/>
+        </w:rPr>
+        <w:t>, modify the database tables accordingly</w:t>
+      </w:r>
+    </w:p>
+    <w:p>
+      <w:pPr>
+        <w:rPr>
+          <w:b/>
+          <w:bCs/>
+          <w:color w:val="002060"/>
+          <w:highlight w:val="yellow"/>
+        </w:rPr>
+      </w:pPr>
+      <w:r>
+        <w:rPr>
+          <w:b/>
+          <w:bCs/>
+          <w:color w:val="002060"/>
+          <w:highlight w:val="yellow"/>
+        </w:rPr>
+        <w:t xml:space="preserve">create or replace procedure </w:t>
+      </w:r>
+      <w:proofErr w:type="spellStart"/>
+      <w:r>
+        <w:rPr>
+          <w:b/>
+          <w:bCs/>
+          <w:color w:val="002060"/>
+          <w:highlight w:val="yellow"/>
+        </w:rPr>
+        <w:t>pr_buy_product</w:t>
+      </w:r>
+      <w:proofErr w:type="spellEnd"/>
+      <w:r>
+        <w:rPr>
+          <w:b/>
+          <w:bCs/>
+          <w:color w:val="002060"/>
+          <w:highlight w:val="yellow"/>
+        </w:rPr>
+        <w:t>()</w:t>
+      </w:r>
+    </w:p>
+    <w:p>
+      <w:pPr>
+        <w:rPr>
+          <w:b/>
+          <w:bCs/>
+          <w:color w:val="002060"/>
+          <w:highlight w:val="yellow"/>
+        </w:rPr>
+      </w:pPr>
+      <w:r>
+        <w:rPr>
+          <w:b/>
+          <w:bCs/>
+          <w:color w:val="002060"/>
+          <w:highlight w:val="yellow"/>
+        </w:rPr>
+        <w:t xml:space="preserve">language </w:t>
+      </w:r>
+      <w:proofErr w:type="spellStart"/>
+      <w:r>
+        <w:rPr>
+          <w:b/>
+          <w:bCs/>
+          <w:color w:val="002060"/>
+          <w:highlight w:val="yellow"/>
+        </w:rPr>
+        <w:t>plpgsql</w:t>
+      </w:r>
+      <w:proofErr w:type="spellEnd"/>
+    </w:p>
+    <w:p>
+      <w:pPr>
+        <w:rPr>
+          <w:b/>
+          <w:bCs/>
+          <w:color w:val="002060"/>
+          <w:highlight w:val="yellow"/>
+        </w:rPr>
+      </w:pPr>
+      <w:r>
+        <w:rPr>
+          <w:b/>
+          <w:bCs/>
+          <w:color w:val="002060"/>
+          <w:highlight w:val="yellow"/>
+        </w:rPr>
+        <w:t>as $$</w:t>
+      </w:r>
+    </w:p>
+    <w:p>
+      <w:pPr>
+        <w:rPr>
+          <w:b/>
+          <w:bCs/>
+          <w:color w:val="002060"/>
+          <w:highlight w:val="yellow"/>
+        </w:rPr>
+      </w:pPr>
+      <w:r>
+        <w:rPr>
+          <w:b/>
+          <w:bCs/>
+          <w:color w:val="002060"/>
+          <w:highlight w:val="yellow"/>
+        </w:rPr>
+        <w:t>declare</w:t>
+      </w:r>
+    </w:p>
+    <w:p>
+      <w:pPr>
+        <w:rPr>
+          <w:b/>
+          <w:bCs/>
+          <w:color w:val="002060"/>
+          <w:highlight w:val="yellow"/>
+        </w:rPr>
+      </w:pPr>
+      <w:r>
+        <w:rPr>
+          <w:b/>
+          <w:bCs/>
+          <w:color w:val="002060"/>
+          <w:highlight w:val="yellow"/>
+        </w:rPr>
+        <w:tab/>
+      </w:r>
+      <w:proofErr w:type="spellStart"/>
+      <w:r>
+        <w:rPr>
+          <w:b/>
+          <w:bCs/>
+          <w:color w:val="002060"/>
+          <w:highlight w:val="yellow"/>
+        </w:rPr>
+        <w:t>v_prod_code</w:t>
+      </w:r>
+      <w:proofErr w:type="spellEnd"/>
+      <w:r>
+        <w:rPr>
+          <w:b/>
+          <w:bCs/>
+          <w:color w:val="002060"/>
+          <w:highlight w:val="yellow"/>
+        </w:rPr>
+        <w:t xml:space="preserve"> varchar(20);</w:t>
+      </w:r>
+    </w:p>
+    <w:p>
+      <w:pPr>
+        <w:rPr>
+          <w:b/>
+          <w:bCs/>
+          <w:color w:val="002060"/>
+          <w:highlight w:val="yellow"/>
+        </w:rPr>
+      </w:pPr>
+      <w:r>
+        <w:rPr>
+          <w:b/>
+          <w:bCs/>
+          <w:color w:val="002060"/>
+          <w:highlight w:val="yellow"/>
+        </w:rPr>
+        <w:tab/>
+      </w:r>
+      <w:proofErr w:type="spellStart"/>
+      <w:r>
+        <w:rPr>
+          <w:b/>
+          <w:bCs/>
+          <w:color w:val="002060"/>
+          <w:highlight w:val="yellow"/>
+        </w:rPr>
+        <w:t>v_price</w:t>
+      </w:r>
+      <w:proofErr w:type="spellEnd"/>
+      <w:r>
+        <w:rPr>
+          <w:b/>
+          <w:bCs/>
+          <w:color w:val="002060"/>
+          <w:highlight w:val="yellow"/>
+        </w:rPr>
+        <w:t xml:space="preserve"> int;</w:t>
+      </w:r>
+    </w:p>
+    <w:p>
+      <w:pPr>
+        <w:rPr>
+          <w:b/>
+          <w:bCs/>
+          <w:color w:val="002060"/>
+          <w:highlight w:val="yellow"/>
+        </w:rPr>
+      </w:pPr>
+      <w:r>
+        <w:rPr>
+          <w:b/>
+          <w:bCs/>
+          <w:color w:val="002060"/>
+          <w:highlight w:val="yellow"/>
+        </w:rPr>
+        <w:t>begin</w:t>
+      </w:r>
+    </w:p>
+    <w:p>
+      <w:pPr>
+        <w:rPr>
+          <w:b/>
+          <w:bCs/>
+          <w:color w:val="002060"/>
+          <w:highlight w:val="yellow"/>
+        </w:rPr>
+      </w:pPr>
+      <w:r>
+        <w:rPr>
+          <w:b/>
+          <w:bCs/>
+          <w:color w:val="002060"/>
+          <w:highlight w:val="yellow"/>
+        </w:rPr>
+        <w:tab/>
+        <w:t xml:space="preserve">select </w:t>
+      </w:r>
+      <w:proofErr w:type="spellStart"/>
+      <w:r>
+        <w:rPr>
+          <w:b/>
+          <w:bCs/>
+          <w:color w:val="002060"/>
+          <w:highlight w:val="yellow"/>
+        </w:rPr>
+        <w:t>prod_code</w:t>
+      </w:r>
+      <w:proofErr w:type="spellEnd"/>
+      <w:r>
+        <w:rPr>
+          <w:b/>
+          <w:bCs/>
+          <w:color w:val="002060"/>
+          <w:highlight w:val="yellow"/>
+        </w:rPr>
+        <w:t xml:space="preserve">, price </w:t>
+      </w:r>
+    </w:p>
+    <w:p>
+      <w:pPr>
+        <w:rPr>
+          <w:b/>
+          <w:bCs/>
+          <w:color w:val="002060"/>
+          <w:highlight w:val="yellow"/>
+        </w:rPr>
+      </w:pPr>
+      <w:r>
+        <w:rPr>
+          <w:b/>
+          <w:bCs/>
+          <w:color w:val="002060"/>
+          <w:highlight w:val="yellow"/>
+        </w:rPr>
+        <w:tab/>
+        <w:t xml:space="preserve">into </w:t>
+      </w:r>
+      <w:proofErr w:type="spellStart"/>
+      <w:r>
+        <w:rPr>
+          <w:b/>
+          <w:bCs/>
+          <w:color w:val="002060"/>
+          <w:highlight w:val="yellow"/>
+        </w:rPr>
+        <w:t>v_prod_code</w:t>
+      </w:r>
+      <w:proofErr w:type="spellEnd"/>
+      <w:r>
+        <w:rPr>
+          <w:b/>
+          <w:bCs/>
+          <w:color w:val="002060"/>
+          <w:highlight w:val="yellow"/>
+        </w:rPr>
+        <w:t xml:space="preserve">, </w:t>
+      </w:r>
+      <w:proofErr w:type="spellStart"/>
+      <w:r>
+        <w:rPr>
+          <w:b/>
+          <w:bCs/>
+          <w:color w:val="002060"/>
+          <w:highlight w:val="yellow"/>
+        </w:rPr>
+        <w:t>v_price</w:t>
+      </w:r>
+      <w:proofErr w:type="spellEnd"/>
+    </w:p>
+    <w:p>
+      <w:pPr>
+        <w:rPr>
+          <w:b/>
+          <w:bCs/>
+          <w:color w:val="002060"/>
+          <w:highlight w:val="yellow"/>
+        </w:rPr>
+      </w:pPr>
+      <w:r>
+        <w:rPr>
+          <w:b/>
+          <w:bCs/>
+          <w:color w:val="002060"/>
+          <w:highlight w:val="yellow"/>
+        </w:rPr>
+        <w:tab/>
+        <w:t xml:space="preserve">from </w:t>
+      </w:r>
+      <w:proofErr w:type="spellStart"/>
+      <w:r>
+        <w:rPr>
+          <w:b/>
+          <w:bCs/>
+          <w:color w:val="002060"/>
+          <w:highlight w:val="yellow"/>
+        </w:rPr>
+        <w:t>p_products</w:t>
+      </w:r>
+      <w:proofErr w:type="spellEnd"/>
+    </w:p>
+    <w:p>
+      <w:pPr>
+        <w:rPr>
+          <w:b/>
+          <w:bCs/>
+          <w:color w:val="002060"/>
+          <w:highlight w:val="yellow"/>
+        </w:rPr>
+      </w:pPr>
+      <w:r>
+        <w:rPr>
+          <w:b/>
+          <w:bCs/>
+          <w:color w:val="002060"/>
+          <w:highlight w:val="yellow"/>
+        </w:rPr>
+        <w:tab/>
+        <w:t xml:space="preserve">where </w:t>
+      </w:r>
+      <w:proofErr w:type="spellStart"/>
+      <w:r>
+        <w:rPr>
+          <w:b/>
+          <w:bCs/>
+          <w:color w:val="002060"/>
+          <w:highlight w:val="yellow"/>
+        </w:rPr>
+        <w:t>prod_name</w:t>
+      </w:r>
+      <w:proofErr w:type="spellEnd"/>
+      <w:r>
+        <w:rPr>
+          <w:b/>
+          <w:bCs/>
+          <w:color w:val="002060"/>
+          <w:highlight w:val="yellow"/>
+        </w:rPr>
+        <w:t xml:space="preserve"> = '</w:t>
+      </w:r>
+      <w:proofErr w:type="spellStart"/>
+      <w:r>
+        <w:rPr>
+          <w:b/>
+          <w:bCs/>
+          <w:color w:val="002060"/>
+          <w:highlight w:val="yellow"/>
+        </w:rPr>
+        <w:t>Iphone</w:t>
+      </w:r>
+      <w:proofErr w:type="spellEnd"/>
+      <w:r>
+        <w:rPr>
+          <w:b/>
+          <w:bCs/>
+          <w:color w:val="002060"/>
+          <w:highlight w:val="yellow"/>
+        </w:rPr>
+        <w:t xml:space="preserve"> 13 Max Pro';</w:t>
+      </w:r>
+    </w:p>
+    <w:p>
+      <w:pPr>
+        <w:rPr>
+          <w:b/>
+          <w:bCs/>
+          <w:color w:val="002060"/>
+          <w:highlight w:val="yellow"/>
+        </w:rPr>
+      </w:pPr>
+      <w:r>
+        <w:rPr>
+          <w:b/>
+          <w:bCs/>
+          <w:color w:val="002060"/>
+          <w:highlight w:val="yellow"/>
+        </w:rPr>
+        <w:tab/>
+      </w:r>
+    </w:p>
+    <w:p>
+      <w:pPr>
+        <w:rPr>
+          <w:b/>
+          <w:bCs/>
+          <w:color w:val="002060"/>
+          <w:highlight w:val="yellow"/>
+        </w:rPr>
+      </w:pPr>
+      <w:r>
+        <w:rPr>
+          <w:b/>
+          <w:bCs/>
+          <w:color w:val="002060"/>
+          <w:highlight w:val="yellow"/>
+        </w:rPr>
+        <w:tab/>
+        <w:t xml:space="preserve">insert into </w:t>
+      </w:r>
+      <w:proofErr w:type="spellStart"/>
+      <w:r>
+        <w:rPr>
+          <w:b/>
+          <w:bCs/>
+          <w:color w:val="002060"/>
+          <w:highlight w:val="yellow"/>
+        </w:rPr>
+        <w:t>p_sales</w:t>
+      </w:r>
+      <w:proofErr w:type="spellEnd"/>
+      <w:r>
+        <w:rPr>
+          <w:b/>
+          <w:bCs/>
+          <w:color w:val="002060"/>
+          <w:highlight w:val="yellow"/>
+        </w:rPr>
+        <w:t>(</w:t>
+      </w:r>
+      <w:proofErr w:type="spellStart"/>
+      <w:r>
+        <w:rPr>
+          <w:b/>
+          <w:bCs/>
+          <w:color w:val="002060"/>
+          <w:highlight w:val="yellow"/>
+        </w:rPr>
+        <w:t>order_date</w:t>
+      </w:r>
+      <w:proofErr w:type="spellEnd"/>
+      <w:r>
+        <w:rPr>
+          <w:b/>
+          <w:bCs/>
+          <w:color w:val="002060"/>
+          <w:highlight w:val="yellow"/>
+        </w:rPr>
+        <w:t xml:space="preserve">, </w:t>
+      </w:r>
+      <w:proofErr w:type="spellStart"/>
+      <w:r>
+        <w:rPr>
+          <w:b/>
+          <w:bCs/>
+          <w:color w:val="002060"/>
+          <w:highlight w:val="yellow"/>
+        </w:rPr>
+        <w:t>prod_code</w:t>
+      </w:r>
+      <w:proofErr w:type="spellEnd"/>
+      <w:r>
+        <w:rPr>
+          <w:b/>
+          <w:bCs/>
+          <w:color w:val="002060"/>
+          <w:highlight w:val="yellow"/>
+        </w:rPr>
+        <w:t xml:space="preserve">, </w:t>
+      </w:r>
+      <w:proofErr w:type="spellStart"/>
+      <w:r>
+        <w:rPr>
+          <w:b/>
+          <w:bCs/>
+          <w:color w:val="002060"/>
+          <w:highlight w:val="yellow"/>
+        </w:rPr>
+        <w:t>qty_ordered</w:t>
+      </w:r>
+      <w:proofErr w:type="spellEnd"/>
+      <w:r>
+        <w:rPr>
+          <w:b/>
+          <w:bCs/>
+          <w:color w:val="002060"/>
+          <w:highlight w:val="yellow"/>
+        </w:rPr>
+        <w:t xml:space="preserve">, </w:t>
+      </w:r>
+      <w:proofErr w:type="spellStart"/>
+      <w:r>
+        <w:rPr>
+          <w:b/>
+          <w:bCs/>
+          <w:color w:val="002060"/>
+          <w:highlight w:val="yellow"/>
+        </w:rPr>
+        <w:t>sale_price</w:t>
+      </w:r>
+      <w:proofErr w:type="spellEnd"/>
+      <w:r>
+        <w:rPr>
+          <w:b/>
+          <w:bCs/>
+          <w:color w:val="002060"/>
+          <w:highlight w:val="yellow"/>
+        </w:rPr>
+        <w:t>)</w:t>
+      </w:r>
+    </w:p>
+    <w:p>
+      <w:pPr>
+        <w:rPr>
+          <w:b/>
+          <w:bCs/>
+          <w:color w:val="002060"/>
+          <w:highlight w:val="yellow"/>
+        </w:rPr>
+      </w:pPr>
+      <w:r>
+        <w:rPr>
+          <w:b/>
+          <w:bCs/>
+          <w:color w:val="002060"/>
+          <w:highlight w:val="yellow"/>
+        </w:rPr>
+        <w:tab/>
+        <w:t>values (</w:t>
+      </w:r>
+      <w:proofErr w:type="spellStart"/>
+      <w:r>
+        <w:rPr>
+          <w:b/>
+          <w:bCs/>
+          <w:color w:val="002060"/>
+          <w:highlight w:val="yellow"/>
+        </w:rPr>
+        <w:t>current_date</w:t>
+      </w:r>
+      <w:proofErr w:type="spellEnd"/>
+      <w:r>
+        <w:rPr>
+          <w:b/>
+          <w:bCs/>
+          <w:color w:val="002060"/>
+          <w:highlight w:val="yellow"/>
+        </w:rPr>
+        <w:t xml:space="preserve">, </w:t>
+      </w:r>
+      <w:proofErr w:type="spellStart"/>
+      <w:r>
+        <w:rPr>
+          <w:b/>
+          <w:bCs/>
+          <w:color w:val="002060"/>
+          <w:highlight w:val="yellow"/>
+        </w:rPr>
+        <w:t>v_prod_code</w:t>
+      </w:r>
+      <w:proofErr w:type="spellEnd"/>
+      <w:r>
+        <w:rPr>
+          <w:b/>
+          <w:bCs/>
+          <w:color w:val="002060"/>
+          <w:highlight w:val="yellow"/>
+        </w:rPr>
+        <w:t>, 1, (</w:t>
+      </w:r>
+      <w:proofErr w:type="spellStart"/>
+      <w:r>
+        <w:rPr>
+          <w:b/>
+          <w:bCs/>
+          <w:color w:val="002060"/>
+          <w:highlight w:val="yellow"/>
+        </w:rPr>
+        <w:t>v_price</w:t>
+      </w:r>
+      <w:proofErr w:type="spellEnd"/>
+      <w:r>
+        <w:rPr>
+          <w:b/>
+          <w:bCs/>
+          <w:color w:val="002060"/>
+          <w:highlight w:val="yellow"/>
+        </w:rPr>
+        <w:t xml:space="preserve"> * 1));</w:t>
+      </w:r>
+    </w:p>
+    <w:p>
+      <w:pPr>
+        <w:rPr>
+          <w:b/>
+          <w:bCs/>
+          <w:color w:val="002060"/>
+          <w:highlight w:val="yellow"/>
+        </w:rPr>
+      </w:pPr>
+      <w:r>
+        <w:rPr>
+          <w:b/>
+          <w:bCs/>
+          <w:color w:val="002060"/>
+          <w:highlight w:val="yellow"/>
+        </w:rPr>
+        <w:tab/>
+      </w:r>
+    </w:p>
+    <w:p>
+      <w:pPr>
+        <w:rPr>
+          <w:b/>
+          <w:bCs/>
+          <w:color w:val="002060"/>
+          <w:highlight w:val="yellow"/>
+        </w:rPr>
+      </w:pPr>
+      <w:r>
+        <w:rPr>
+          <w:b/>
+          <w:bCs/>
+          <w:color w:val="002060"/>
+          <w:highlight w:val="yellow"/>
+        </w:rPr>
+        <w:tab/>
+        <w:t xml:space="preserve">update </w:t>
+      </w:r>
+      <w:proofErr w:type="spellStart"/>
+      <w:r>
+        <w:rPr>
+          <w:b/>
+          <w:bCs/>
+          <w:color w:val="002060"/>
+          <w:highlight w:val="yellow"/>
+        </w:rPr>
+        <w:t>p_products</w:t>
+      </w:r>
+      <w:proofErr w:type="spellEnd"/>
+      <w:r>
+        <w:rPr>
+          <w:b/>
+          <w:bCs/>
+          <w:color w:val="002060"/>
+          <w:highlight w:val="yellow"/>
+        </w:rPr>
+        <w:t xml:space="preserve"> </w:t>
+      </w:r>
+    </w:p>
+    <w:p>
+      <w:pPr>
+        <w:rPr>
+          <w:b/>
+          <w:bCs/>
+          <w:color w:val="002060"/>
+          <w:highlight w:val="yellow"/>
+        </w:rPr>
+      </w:pPr>
+      <w:r>
+        <w:rPr>
+          <w:b/>
+          <w:bCs/>
+          <w:color w:val="002060"/>
+          <w:highlight w:val="yellow"/>
+        </w:rPr>
+        <w:tab/>
+        <w:t xml:space="preserve">set </w:t>
+      </w:r>
+      <w:proofErr w:type="spellStart"/>
+      <w:r>
+        <w:rPr>
+          <w:b/>
+          <w:bCs/>
+          <w:color w:val="002060"/>
+          <w:highlight w:val="yellow"/>
+        </w:rPr>
+        <w:t>qty_remaining</w:t>
+      </w:r>
+      <w:proofErr w:type="spellEnd"/>
+      <w:r>
+        <w:rPr>
+          <w:b/>
+          <w:bCs/>
+          <w:color w:val="002060"/>
+          <w:highlight w:val="yellow"/>
+        </w:rPr>
+        <w:t xml:space="preserve"> = (</w:t>
+      </w:r>
+      <w:proofErr w:type="spellStart"/>
+      <w:r>
+        <w:rPr>
+          <w:b/>
+          <w:bCs/>
+          <w:color w:val="002060"/>
+          <w:highlight w:val="yellow"/>
+        </w:rPr>
+        <w:t>qty_remaining</w:t>
+      </w:r>
+      <w:proofErr w:type="spellEnd"/>
+      <w:r>
+        <w:rPr>
+          <w:b/>
+          <w:bCs/>
+          <w:color w:val="002060"/>
+          <w:highlight w:val="yellow"/>
+        </w:rPr>
+        <w:t xml:space="preserve"> - 1),</w:t>
+      </w:r>
+    </w:p>
+    <w:p>
+      <w:pPr>
+        <w:rPr>
+          <w:b/>
+          <w:bCs/>
+          <w:color w:val="002060"/>
+          <w:highlight w:val="yellow"/>
+        </w:rPr>
+      </w:pPr>
+      <w:r>
+        <w:rPr>
+          <w:b/>
+          <w:bCs/>
+          <w:color w:val="002060"/>
+          <w:highlight w:val="yellow"/>
+        </w:rPr>
+        <w:tab/>
+      </w:r>
+      <w:proofErr w:type="spellStart"/>
+      <w:r>
+        <w:rPr>
+          <w:b/>
+          <w:bCs/>
+          <w:color w:val="002060"/>
+          <w:highlight w:val="yellow"/>
+        </w:rPr>
+        <w:t>qty_sold</w:t>
+      </w:r>
+      <w:proofErr w:type="spellEnd"/>
+      <w:r>
+        <w:rPr>
+          <w:b/>
+          <w:bCs/>
+          <w:color w:val="002060"/>
+          <w:highlight w:val="yellow"/>
+        </w:rPr>
+        <w:t xml:space="preserve"> = (qty_sold+1)</w:t>
+      </w:r>
+    </w:p>
+    <w:p>
+      <w:pPr>
+        <w:rPr>
+          <w:b/>
+          <w:bCs/>
+          <w:color w:val="002060"/>
+          <w:highlight w:val="yellow"/>
+        </w:rPr>
+      </w:pPr>
+      <w:r>
+        <w:rPr>
+          <w:b/>
+          <w:bCs/>
+          <w:color w:val="002060"/>
+          <w:highlight w:val="yellow"/>
+        </w:rPr>
+        <w:tab/>
+        <w:t xml:space="preserve">where </w:t>
+      </w:r>
+      <w:proofErr w:type="spellStart"/>
+      <w:r>
+        <w:rPr>
+          <w:b/>
+          <w:bCs/>
+          <w:color w:val="002060"/>
+          <w:highlight w:val="yellow"/>
+        </w:rPr>
+        <w:t>prod_code</w:t>
+      </w:r>
+      <w:proofErr w:type="spellEnd"/>
+      <w:r>
+        <w:rPr>
+          <w:b/>
+          <w:bCs/>
+          <w:color w:val="002060"/>
+          <w:highlight w:val="yellow"/>
+        </w:rPr>
+        <w:t xml:space="preserve"> = </w:t>
+      </w:r>
+      <w:proofErr w:type="spellStart"/>
+      <w:r>
+        <w:rPr>
+          <w:b/>
+          <w:bCs/>
+          <w:color w:val="002060"/>
+          <w:highlight w:val="yellow"/>
+        </w:rPr>
+        <w:t>v_prod_code</w:t>
+      </w:r>
+      <w:proofErr w:type="spellEnd"/>
+      <w:r>
+        <w:rPr>
+          <w:b/>
+          <w:bCs/>
+          <w:color w:val="002060"/>
+          <w:highlight w:val="yellow"/>
+        </w:rPr>
+        <w:t>;</w:t>
+      </w:r>
+    </w:p>
+    <w:p>
+      <w:pPr>
+        <w:rPr>
+          <w:b/>
+          <w:bCs/>
+          <w:color w:val="002060"/>
+          <w:highlight w:val="yellow"/>
+        </w:rPr>
+      </w:pPr>
+      <w:r>
+        <w:rPr>
+          <w:b/>
+          <w:bCs/>
+          <w:color w:val="002060"/>
+          <w:highlight w:val="yellow"/>
+        </w:rPr>
+        <w:tab/>
+      </w:r>
+    </w:p>
+    <w:p>
+      <w:pPr>
+        <w:rPr>
+          <w:b/>
+          <w:bCs/>
+          <w:color w:val="002060"/>
+          <w:highlight w:val="yellow"/>
+        </w:rPr>
+      </w:pPr>
+      <w:r>
+        <w:rPr>
+          <w:b/>
+          <w:bCs/>
+          <w:color w:val="002060"/>
+          <w:highlight w:val="yellow"/>
+        </w:rPr>
+        <w:tab/>
+        <w:t>raise notice 'Product Sold!';</w:t>
+      </w:r>
+    </w:p>
+    <w:p>
+      <w:pPr>
+        <w:rPr>
+          <w:b/>
+          <w:bCs/>
+          <w:color w:val="002060"/>
+          <w:highlight w:val="yellow"/>
+        </w:rPr>
+      </w:pPr>
+      <w:r>
+        <w:rPr>
+          <w:b/>
+          <w:bCs/>
+          <w:color w:val="002060"/>
+          <w:highlight w:val="yellow"/>
+        </w:rPr>
+        <w:t>end;</w:t>
+      </w:r>
+    </w:p>
+    <w:p>
+      <w:pPr>
+        <w:rPr>
+          <w:b/>
+          <w:bCs/>
+          <w:color w:val="002060"/>
+        </w:rPr>
+      </w:pPr>
+      <w:r>
+        <w:rPr>
+          <w:b/>
+          <w:bCs/>
+          <w:color w:val="002060"/>
+          <w:highlight w:val="yellow"/>
+        </w:rPr>
+        <w:t>$$</w:t>
+      </w:r>
+    </w:p>
+    <w:p>
+      <w:r>
+        <w:rPr>
+          <w:noProof/>
+        </w:rPr>
+        <w:lastRenderedPageBreak/>
+        <w:drawing>
+          <wp:inline distT="0" distB="0" distL="0" distR="0" wp14:anchorId="1D0C0DCD" wp14:editId="676EAC87">
+            <wp:extent cx="5731510" cy="3222625"/>
+            <wp:effectExtent l="0" t="0" r="2540" b="0"/>
+            <wp:docPr id="1" name="Picture 1"/>
+            <wp:cNvGraphicFramePr>
+              <a:graphicFrameLocks xmlns:a="http://schemas.openxmlformats.org/drawingml/2006/main" noChangeAspect="1"/>
+            </wp:cNvGraphicFramePr>
+            <a:graphic xmlns:a="http://schemas.openxmlformats.org/drawingml/2006/main">
+              <a:graphicData uri="http://schemas.openxmlformats.org/drawingml/2006/picture">
+                <pic:pic xmlns:pic="http://schemas.openxmlformats.org/drawingml/2006/picture">
+                  <pic:nvPicPr>
+                    <pic:cNvPr id="1" name=""/>
+                    <pic:cNvPicPr/>
+                  </pic:nvPicPr>
+                  <pic:blipFill>
+                    <a:blip r:embed="rId5"/>
+                    <a:stretch>
+                      <a:fillRect/>
+                    </a:stretch>
+                  </pic:blipFill>
+                  <pic:spPr>
+                    <a:xfrm>
+                      <a:off x="0" y="0"/>
+                      <a:ext cx="5731510" cy="3222625"/>
+                    </a:xfrm>
+                    <a:prstGeom prst="rect">
+                      <a:avLst/>
+                    </a:prstGeom>
+                  </pic:spPr>
+                </pic:pic>
+              </a:graphicData>
+            </a:graphic>
+          </wp:inline>
+        </w:drawing>
+      </w:r>
+    </w:p>
+    <w:p/>
+    <w:p>
+      <w:pPr>
+        <w:rPr>
+          <w:b/>
+          <w:bCs/>
+          <w:color w:val="002060"/>
+        </w:rPr>
+      </w:pPr>
+      <w:r>
+        <w:rPr>
+          <w:b/>
+          <w:bCs/>
+          <w:color w:val="002060"/>
+          <w:highlight w:val="yellow"/>
+        </w:rPr>
+        <w:t xml:space="preserve">call </w:t>
+      </w:r>
+      <w:proofErr w:type="spellStart"/>
+      <w:r>
+        <w:rPr>
+          <w:b/>
+          <w:bCs/>
+          <w:color w:val="002060"/>
+          <w:highlight w:val="yellow"/>
+        </w:rPr>
+        <w:t>pr_buy_product</w:t>
+      </w:r>
+      <w:proofErr w:type="spellEnd"/>
+      <w:r>
+        <w:rPr>
+          <w:b/>
+          <w:bCs/>
+          <w:color w:val="002060"/>
+          <w:highlight w:val="yellow"/>
+        </w:rPr>
+        <w:t>();</w:t>
+      </w:r>
+    </w:p>
+    <w:p>
+      <w:r>
+        <w:rPr>
+          <w:noProof/>
+        </w:rPr>
+        <w:drawing>
+          <wp:inline distT="0" distB="0" distL="0" distR="0" wp14:anchorId="272511AA" wp14:editId="2071ABC5">
+            <wp:extent cx="5731510" cy="3222625"/>
+            <wp:effectExtent l="0" t="0" r="2540" b="0"/>
+            <wp:docPr id="2" name="Picture 2"/>
+            <wp:cNvGraphicFramePr>
+              <a:graphicFrameLocks xmlns:a="http://schemas.openxmlformats.org/drawingml/2006/main" noChangeAspect="1"/>
+            </wp:cNvGraphicFramePr>
+            <a:graphic xmlns:a="http://schemas.openxmlformats.org/drawingml/2006/main">
+              <a:graphicData uri="http://schemas.openxmlformats.org/drawingml/2006/picture">
+                <pic:pic xmlns:pic="http://schemas.openxmlformats.org/drawingml/2006/picture">
+                  <pic:nvPicPr>
+                    <pic:cNvPr id="1" name=""/>
+                    <pic:cNvPicPr/>
+                  </pic:nvPicPr>
+                  <pic:blipFill>
+                    <a:blip r:embed="rId6"/>
+                    <a:stretch>
+                      <a:fillRect/>
+                    </a:stretch>
+                  </pic:blipFill>
+                  <pic:spPr>
+                    <a:xfrm>
+                      <a:off x="0" y="0"/>
+                      <a:ext cx="5731510" cy="3222625"/>
+                    </a:xfrm>
+                    <a:prstGeom prst="rect">
+                      <a:avLst/>
+                    </a:prstGeom>
+                  </pic:spPr>
+                </pic:pic>
+              </a:graphicData>
+            </a:graphic>
+          </wp:inline>
+        </w:drawing>
+      </w:r>
+    </w:p>
+    <w:p/>
+    <w:p/>
+    <w:p/>
+    <w:p/>
+    <w:p/>
+    <w:p/>
+    <w:p>
+      <w:pPr>
+        <w:rPr>
+          <w:b/>
+          <w:bCs/>
+          <w:color w:val="002060"/>
+        </w:rPr>
+      </w:pPr>
+      <w:r>
+        <w:rPr>
+          <w:b/>
+          <w:bCs/>
+          <w:color w:val="002060"/>
+          <w:highlight w:val="yellow"/>
+        </w:rPr>
+        <w:lastRenderedPageBreak/>
+        <w:t xml:space="preserve">select * from </w:t>
+      </w:r>
+      <w:proofErr w:type="spellStart"/>
+      <w:r>
+        <w:rPr>
+          <w:b/>
+          <w:bCs/>
+          <w:color w:val="002060"/>
+          <w:highlight w:val="yellow"/>
+        </w:rPr>
+        <w:t>p_</w:t>
+      </w:r>
+      <w:r>
+        <w:rPr>
+          <w:b/>
+          <w:bCs/>
+          <w:color w:val="002060"/>
+          <w:highlight w:val="yellow"/>
+        </w:rPr>
+        <w:t>products</w:t>
+      </w:r>
+      <w:proofErr w:type="spellEnd"/>
+      <w:r>
+        <w:rPr>
+          <w:b/>
+          <w:bCs/>
+          <w:color w:val="002060"/>
+          <w:highlight w:val="yellow"/>
+        </w:rPr>
+        <w:t>;</w:t>
+      </w:r>
+    </w:p>
+    <w:p>
+      <w:r>
+        <w:rPr>
+          <w:noProof/>
+        </w:rPr>
+        <w:drawing>
+          <wp:inline distT="0" distB="0" distL="0" distR="0" wp14:anchorId="691D974A" wp14:editId="161A534E">
+            <wp:extent cx="5731510" cy="3222625"/>
+            <wp:effectExtent l="0" t="0" r="2540" b="0"/>
+            <wp:docPr id="3" name="Picture 3"/>
+            <wp:cNvGraphicFramePr>
+              <a:graphicFrameLocks xmlns:a="http://schemas.openxmlformats.org/drawingml/2006/main" noChangeAspect="1"/>
+            </wp:cNvGraphicFramePr>
+            <a:graphic xmlns:a="http://schemas.openxmlformats.org/drawingml/2006/main">
+              <a:graphicData uri="http://schemas.openxmlformats.org/drawingml/2006/picture">
+                <pic:pic xmlns:pic="http://schemas.openxmlformats.org/drawingml/2006/picture">
+                  <pic:nvPicPr>
+                    <pic:cNvPr id="1" name=""/>
+                    <pic:cNvPicPr/>
+                  </pic:nvPicPr>
+                  <pic:blipFill>
+                    <a:blip r:embed="rId7"/>
+                    <a:stretch>
+                      <a:fillRect/>
+                    </a:stretch>
+                  </pic:blipFill>
+                  <pic:spPr>
+                    <a:xfrm>
+                      <a:off x="0" y="0"/>
+                      <a:ext cx="5731510" cy="3222625"/>
+                    </a:xfrm>
+                    <a:prstGeom prst="rect">
+                      <a:avLst/>
+                    </a:prstGeom>
+                  </pic:spPr>
+                </pic:pic>
+              </a:graphicData>
+            </a:graphic>
+          </wp:inline>
+        </w:drawing>
+      </w:r>
+    </w:p>
+    <w:p/>
+    <w:p>
+      <w:r>
+        <w:rPr>
+          <w:b/>
+          <w:bCs/>
+          <w:color w:val="002060"/>
+          <w:highlight w:val="yellow"/>
+        </w:rPr>
+        <w:t xml:space="preserve">select * from </w:t>
+      </w:r>
+      <w:proofErr w:type="spellStart"/>
+      <w:r>
+        <w:rPr>
+          <w:b/>
+          <w:bCs/>
+          <w:color w:val="002060"/>
+          <w:highlight w:val="yellow"/>
+        </w:rPr>
+        <w:t>p_sales</w:t>
+      </w:r>
+      <w:proofErr w:type="spellEnd"/>
+      <w:r>
+        <w:rPr>
+          <w:b/>
+          <w:bCs/>
+          <w:color w:val="002060"/>
+          <w:highlight w:val="yellow"/>
+        </w:rPr>
+        <w:t>;</w:t>
+      </w:r>
+      <w:r>
+        <w:rPr>
+          <w:noProof/>
+        </w:rPr>
+        <w:drawing>
+          <wp:inline distT="0" distB="0" distL="0" distR="0" wp14:anchorId="2B48018C" wp14:editId="52435352">
+            <wp:extent cx="5731510" cy="3222625"/>
+            <wp:effectExtent l="0" t="0" r="2540" b="0"/>
+            <wp:docPr id="4" name="Picture 4"/>
+            <wp:cNvGraphicFramePr>
+              <a:graphicFrameLocks xmlns:a="http://schemas.openxmlformats.org/drawingml/2006/main" noChangeAspect="1"/>
+            </wp:cNvGraphicFramePr>
+            <a:graphic xmlns:a="http://schemas.openxmlformats.org/drawingml/2006/main">
+              <a:graphicData uri="http://schemas.openxmlformats.org/drawingml/2006/picture">
+                <pic:pic xmlns:pic="http://schemas.openxmlformats.org/drawingml/2006/picture">
+                  <pic:nvPicPr>
+                    <pic:cNvPr id="1" name=""/>
+                    <pic:cNvPicPr/>
+                  </pic:nvPicPr>
+                  <pic:blipFill>
+                    <a:blip r:embed="rId8"/>
+                    <a:stretch>
+                      <a:fillRect/>
+                    </a:stretch>
+                  </pic:blipFill>
+                  <pic:spPr>
+                    <a:xfrm>
+                      <a:off x="0" y="0"/>
+                      <a:ext cx="5731510" cy="3222625"/>
+                    </a:xfrm>
+                    <a:prstGeom prst="rect">
+                      <a:avLst/>
+                    </a:prstGeom>
+                  </pic:spPr>
+                </pic:pic>
+              </a:graphicData>
+            </a:graphic>
+          </wp:inline>
+        </w:drawing>
+      </w:r>
+    </w:p>
+    <w:p/>
     <w:sectPr>
       <w:pgSz w:w="11906" w:h="16838"/>
       <w:pgMar w:top="1440" w:right="1440" w:bottom="1440" w:left="1440" w:header="708" w:footer="708" w:gutter="0"/>
@@ -583,6 +2263,95 @@
     </w:lvl>
   </w:abstractNum>
   <w:abstractNum w:abstractNumId="3" w15:restartNumberingAfterBreak="0">
+    <w:nsid w:val="603C2501"/>
+    <w:multiLevelType w:val="hybridMultilevel"/>
+    <w:tmpl w:val="FCCCDDD2"/>
+    <w:lvl w:ilvl="0" w:tplc="4009000F">
+      <w:start w:val="1"/>
+      <w:numFmt w:val="decimal"/>
+      <w:lvlText w:val="%1."/>
+      <w:lvlJc w:val="left"/>
+      <w:pPr>
+        <w:ind w:left="720" w:hanging="360"/>
+      </w:pPr>
+      <w:rPr>
+        <w:rFonts w:hint="default"/>
+      </w:rPr>
+    </w:lvl>
+    <w:lvl w:ilvl="1" w:tplc="40090019" w:tentative="1">
+      <w:start w:val="1"/>
+      <w:numFmt w:val="lowerLetter"/>
+      <w:lvlText w:val="%2."/>
+      <w:lvlJc w:val="left"/>
+      <w:pPr>
+        <w:ind w:left="1440" w:hanging="360"/>
+      </w:pPr>
+    </w:lvl>
+    <w:lvl w:ilvl="2" w:tplc="4009001B" w:tentative="1">
+      <w:start w:val="1"/>
+      <w:numFmt w:val="lowerRoman"/>
+      <w:lvlText w:val="%3."/>
+      <w:lvlJc w:val="right"/>
+      <w:pPr>
+        <w:ind w:left="2160" w:hanging="180"/>
+      </w:pPr>
+    </w:lvl>
+    <w:lvl w:ilvl="3" w:tplc="4009000F" w:tentative="1">
+      <w:start w:val="1"/>
+      <w:numFmt w:val="decimal"/>
+      <w:lvlText w:val="%4."/>
+      <w:lvlJc w:val="left"/>
+      <w:pPr>
+        <w:ind w:left="2880" w:hanging="360"/>
+      </w:pPr>
+    </w:lvl>
+    <w:lvl w:ilvl="4" w:tplc="40090019" w:tentative="1">
+      <w:start w:val="1"/>
+      <w:numFmt w:val="lowerLetter"/>
+      <w:lvlText w:val="%5."/>
+      <w:lvlJc w:val="left"/>
+      <w:pPr>
+        <w:ind w:left="3600" w:hanging="360"/>
+      </w:pPr>
+    </w:lvl>
+    <w:lvl w:ilvl="5" w:tplc="4009001B" w:tentative="1">
+      <w:start w:val="1"/>
+      <w:numFmt w:val="lowerRoman"/>
+      <w:lvlText w:val="%6."/>
+      <w:lvlJc w:val="right"/>
+      <w:pPr>
+        <w:ind w:left="4320" w:hanging="180"/>
+      </w:pPr>
+    </w:lvl>
+    <w:lvl w:ilvl="6" w:tplc="4009000F" w:tentative="1">
+      <w:start w:val="1"/>
+      <w:numFmt w:val="decimal"/>
+      <w:lvlText w:val="%7."/>
+      <w:lvlJc w:val="left"/>
+      <w:pPr>
+        <w:ind w:left="5040" w:hanging="360"/>
+      </w:pPr>
+    </w:lvl>
+    <w:lvl w:ilvl="7" w:tplc="40090019" w:tentative="1">
+      <w:start w:val="1"/>
+      <w:numFmt w:val="lowerLetter"/>
+      <w:lvlText w:val="%8."/>
+      <w:lvlJc w:val="left"/>
+      <w:pPr>
+        <w:ind w:left="5760" w:hanging="360"/>
+      </w:pPr>
+    </w:lvl>
+    <w:lvl w:ilvl="8" w:tplc="4009001B" w:tentative="1">
+      <w:start w:val="1"/>
+      <w:numFmt w:val="lowerRoman"/>
+      <w:lvlText w:val="%9."/>
+      <w:lvlJc w:val="right"/>
+      <w:pPr>
+        <w:ind w:left="6480" w:hanging="180"/>
+      </w:pPr>
+    </w:lvl>
+  </w:abstractNum>
+  <w:abstractNum w:abstractNumId="4" w15:restartNumberingAfterBreak="0">
     <w:nsid w:val="6B295387"/>
     <w:multiLevelType w:val="hybridMultilevel"/>
     <w:tmpl w:val="18B8ADA8"/>
@@ -671,8 +2440,97 @@
       </w:pPr>
     </w:lvl>
   </w:abstractNum>
+  <w:abstractNum w:abstractNumId="5" w15:restartNumberingAfterBreak="0">
+    <w:nsid w:val="772D589D"/>
+    <w:multiLevelType w:val="hybridMultilevel"/>
+    <w:tmpl w:val="8FDC8CFC"/>
+    <w:lvl w:ilvl="0" w:tplc="57D04A08">
+      <w:start w:val="1"/>
+      <w:numFmt w:val="decimal"/>
+      <w:lvlText w:val="%1."/>
+      <w:lvlJc w:val="left"/>
+      <w:pPr>
+        <w:ind w:left="405" w:hanging="360"/>
+      </w:pPr>
+      <w:rPr>
+        <w:rFonts w:hint="default"/>
+      </w:rPr>
+    </w:lvl>
+    <w:lvl w:ilvl="1" w:tplc="40090019" w:tentative="1">
+      <w:start w:val="1"/>
+      <w:numFmt w:val="lowerLetter"/>
+      <w:lvlText w:val="%2."/>
+      <w:lvlJc w:val="left"/>
+      <w:pPr>
+        <w:ind w:left="1125" w:hanging="360"/>
+      </w:pPr>
+    </w:lvl>
+    <w:lvl w:ilvl="2" w:tplc="4009001B" w:tentative="1">
+      <w:start w:val="1"/>
+      <w:numFmt w:val="lowerRoman"/>
+      <w:lvlText w:val="%3."/>
+      <w:lvlJc w:val="right"/>
+      <w:pPr>
+        <w:ind w:left="1845" w:hanging="180"/>
+      </w:pPr>
+    </w:lvl>
+    <w:lvl w:ilvl="3" w:tplc="4009000F" w:tentative="1">
+      <w:start w:val="1"/>
+      <w:numFmt w:val="decimal"/>
+      <w:lvlText w:val="%4."/>
+      <w:lvlJc w:val="left"/>
+      <w:pPr>
+        <w:ind w:left="2565" w:hanging="360"/>
+      </w:pPr>
+    </w:lvl>
+    <w:lvl w:ilvl="4" w:tplc="40090019" w:tentative="1">
+      <w:start w:val="1"/>
+      <w:numFmt w:val="lowerLetter"/>
+      <w:lvlText w:val="%5."/>
+      <w:lvlJc w:val="left"/>
+      <w:pPr>
+        <w:ind w:left="3285" w:hanging="360"/>
+      </w:pPr>
+    </w:lvl>
+    <w:lvl w:ilvl="5" w:tplc="4009001B" w:tentative="1">
+      <w:start w:val="1"/>
+      <w:numFmt w:val="lowerRoman"/>
+      <w:lvlText w:val="%6."/>
+      <w:lvlJc w:val="right"/>
+      <w:pPr>
+        <w:ind w:left="4005" w:hanging="180"/>
+      </w:pPr>
+    </w:lvl>
+    <w:lvl w:ilvl="6" w:tplc="4009000F" w:tentative="1">
+      <w:start w:val="1"/>
+      <w:numFmt w:val="decimal"/>
+      <w:lvlText w:val="%7."/>
+      <w:lvlJc w:val="left"/>
+      <w:pPr>
+        <w:ind w:left="4725" w:hanging="360"/>
+      </w:pPr>
+    </w:lvl>
+    <w:lvl w:ilvl="7" w:tplc="40090019" w:tentative="1">
+      <w:start w:val="1"/>
+      <w:numFmt w:val="lowerLetter"/>
+      <w:lvlText w:val="%8."/>
+      <w:lvlJc w:val="left"/>
+      <w:pPr>
+        <w:ind w:left="5445" w:hanging="360"/>
+      </w:pPr>
+    </w:lvl>
+    <w:lvl w:ilvl="8" w:tplc="4009001B" w:tentative="1">
+      <w:start w:val="1"/>
+      <w:numFmt w:val="lowerRoman"/>
+      <w:lvlText w:val="%9."/>
+      <w:lvlJc w:val="right"/>
+      <w:pPr>
+        <w:ind w:left="6165" w:hanging="180"/>
+      </w:pPr>
+    </w:lvl>
+  </w:abstractNum>
   <w:num w:numId="1">
-    <w:abstractNumId w:val="3"/>
+    <w:abstractNumId w:val="4"/>
   </w:num>
   <w:num w:numId="2">
     <w:abstractNumId w:val="1"/>
@@ -682,6 +2540,12 @@
   </w:num>
   <w:num w:numId="4">
     <w:abstractNumId w:val="0"/>
+  </w:num>
+  <w:num w:numId="5">
+    <w:abstractNumId w:val="5"/>
+  </w:num>
+  <w:num w:numId="6">
+    <w:abstractNumId w:val="3"/>
   </w:num>
 </w:numbering>
 </file>

</xml_diff>

<commit_message>
DB - Procedures Notes Updated - Procedure with Parameters.
</commit_message>
<xml_diff>
--- a/src/test/resources/PostgresSql/Sql_Procedures.docx
+++ b/src/test/resources/PostgresSql/Sql_Procedures.docx
@@ -2902,15 +2902,1977 @@
         </w:rPr>
         <w:t>;</w:t>
       </w:r>
-      <w:r>
-        <w:rPr>
-          <w:b/>
-          <w:bCs/>
-        </w:rPr>
-        <w:br w:type="page"/>
+    </w:p>
+    <w:p>
+      <w:pPr>
+        <w:pStyle w:val="Heading1"/>
+        <w:rPr>
+          <w:rFonts w:ascii="Times New Roman" w:hAnsi="Times New Roman" w:cs="Times New Roman"/>
+          <w:sz w:val="24"/>
+          <w:szCs w:val="24"/>
+        </w:rPr>
+      </w:pPr>
+      <w:r>
+        <w:rPr>
+          <w:rFonts w:ascii="Times New Roman" w:hAnsi="Times New Roman" w:cs="Times New Roman"/>
+          <w:sz w:val="24"/>
+          <w:szCs w:val="24"/>
+        </w:rPr>
+        <w:t>Procedures with Parameters</w:t>
+      </w:r>
+    </w:p>
+    <w:p>
+      <w:pPr>
+        <w:pStyle w:val="Heading2"/>
+        <w:rPr>
+          <w:rFonts w:ascii="Times New Roman" w:hAnsi="Times New Roman" w:cs="Times New Roman"/>
+          <w:sz w:val="24"/>
+          <w:szCs w:val="24"/>
+        </w:rPr>
+      </w:pPr>
+      <w:r>
+        <w:rPr>
+          <w:rFonts w:ascii="Times New Roman" w:hAnsi="Times New Roman" w:cs="Times New Roman"/>
+          <w:sz w:val="24"/>
+          <w:szCs w:val="24"/>
+        </w:rPr>
+        <w:t>For every given product and the quantity,</w:t>
+      </w:r>
+    </w:p>
+    <w:p>
+      <w:pPr>
+        <w:pStyle w:val="Heading2"/>
+        <w:rPr>
+          <w:rFonts w:ascii="Times New Roman" w:hAnsi="Times New Roman" w:cs="Times New Roman"/>
+          <w:sz w:val="24"/>
+          <w:szCs w:val="24"/>
+        </w:rPr>
+      </w:pPr>
+      <w:r>
+        <w:rPr>
+          <w:rFonts w:ascii="Times New Roman" w:hAnsi="Times New Roman" w:cs="Times New Roman"/>
+          <w:sz w:val="24"/>
+          <w:szCs w:val="24"/>
+        </w:rPr>
+        <w:tab/>
+        <w:t>1) Check if product is available based on the required quantity.</w:t>
+      </w:r>
+    </w:p>
+    <w:p>
+      <w:pPr>
+        <w:pStyle w:val="Heading2"/>
+        <w:rPr>
+          <w:rFonts w:ascii="Times New Roman" w:hAnsi="Times New Roman" w:cs="Times New Roman"/>
+          <w:sz w:val="24"/>
+          <w:szCs w:val="24"/>
+        </w:rPr>
+      </w:pPr>
+      <w:r>
+        <w:rPr>
+          <w:rFonts w:ascii="Times New Roman" w:hAnsi="Times New Roman" w:cs="Times New Roman"/>
+          <w:sz w:val="24"/>
+          <w:szCs w:val="24"/>
+        </w:rPr>
+        <w:tab/>
+        <w:t>2) If available then modify the database tables accordingly.</w:t>
+      </w:r>
+    </w:p>
+    <w:p>
+      <w:pPr>
+        <w:rPr>
+          <w:b/>
+          <w:bCs/>
+          <w:color w:val="002060"/>
+          <w:highlight w:val="yellow"/>
+        </w:rPr>
+      </w:pPr>
+      <w:r>
+        <w:rPr>
+          <w:b/>
+          <w:bCs/>
+          <w:color w:val="002060"/>
+          <w:highlight w:val="yellow"/>
+        </w:rPr>
+        <w:t xml:space="preserve">create or replace procedure </w:t>
+      </w:r>
+      <w:proofErr w:type="spellStart"/>
+      <w:r>
+        <w:rPr>
+          <w:b/>
+          <w:bCs/>
+          <w:color w:val="002060"/>
+          <w:highlight w:val="yellow"/>
+        </w:rPr>
+        <w:t>pr_buy_products</w:t>
+      </w:r>
+      <w:proofErr w:type="spellEnd"/>
+      <w:r>
+        <w:rPr>
+          <w:b/>
+          <w:bCs/>
+          <w:color w:val="002060"/>
+          <w:highlight w:val="yellow"/>
+        </w:rPr>
+        <w:t>(</w:t>
+      </w:r>
+      <w:proofErr w:type="spellStart"/>
+      <w:r>
+        <w:rPr>
+          <w:b/>
+          <w:bCs/>
+          <w:color w:val="002060"/>
+          <w:highlight w:val="yellow"/>
+        </w:rPr>
+        <w:t>p_prod_name</w:t>
+      </w:r>
+      <w:proofErr w:type="spellEnd"/>
+      <w:r>
+        <w:rPr>
+          <w:b/>
+          <w:bCs/>
+          <w:color w:val="002060"/>
+          <w:highlight w:val="yellow"/>
+        </w:rPr>
+        <w:t xml:space="preserve"> varchar, </w:t>
+      </w:r>
+      <w:proofErr w:type="spellStart"/>
+      <w:r>
+        <w:rPr>
+          <w:b/>
+          <w:bCs/>
+          <w:color w:val="002060"/>
+          <w:highlight w:val="yellow"/>
+        </w:rPr>
+        <w:t>p_quantity</w:t>
+      </w:r>
+      <w:proofErr w:type="spellEnd"/>
+      <w:r>
+        <w:rPr>
+          <w:b/>
+          <w:bCs/>
+          <w:color w:val="002060"/>
+          <w:highlight w:val="yellow"/>
+        </w:rPr>
+        <w:t xml:space="preserve"> int)</w:t>
+      </w:r>
+    </w:p>
+    <w:p>
+      <w:pPr>
+        <w:rPr>
+          <w:b/>
+          <w:bCs/>
+          <w:color w:val="002060"/>
+          <w:highlight w:val="yellow"/>
+        </w:rPr>
+      </w:pPr>
+      <w:r>
+        <w:rPr>
+          <w:b/>
+          <w:bCs/>
+          <w:color w:val="002060"/>
+          <w:highlight w:val="yellow"/>
+        </w:rPr>
+        <w:t xml:space="preserve">language </w:t>
+      </w:r>
+      <w:proofErr w:type="spellStart"/>
+      <w:r>
+        <w:rPr>
+          <w:b/>
+          <w:bCs/>
+          <w:color w:val="002060"/>
+          <w:highlight w:val="yellow"/>
+        </w:rPr>
+        <w:t>plpgsql</w:t>
+      </w:r>
+      <w:proofErr w:type="spellEnd"/>
+    </w:p>
+    <w:p>
+      <w:pPr>
+        <w:rPr>
+          <w:b/>
+          <w:bCs/>
+          <w:color w:val="002060"/>
+          <w:highlight w:val="yellow"/>
+        </w:rPr>
+      </w:pPr>
+      <w:r>
+        <w:rPr>
+          <w:b/>
+          <w:bCs/>
+          <w:color w:val="002060"/>
+          <w:highlight w:val="yellow"/>
+        </w:rPr>
+        <w:t>as $$</w:t>
+      </w:r>
+    </w:p>
+    <w:p>
+      <w:pPr>
+        <w:rPr>
+          <w:b/>
+          <w:bCs/>
+          <w:color w:val="002060"/>
+          <w:highlight w:val="yellow"/>
+        </w:rPr>
+      </w:pPr>
+      <w:r>
+        <w:rPr>
+          <w:b/>
+          <w:bCs/>
+          <w:color w:val="002060"/>
+          <w:highlight w:val="yellow"/>
+        </w:rPr>
+        <w:t>declare</w:t>
+      </w:r>
+    </w:p>
+    <w:p>
+      <w:pPr>
+        <w:rPr>
+          <w:b/>
+          <w:bCs/>
+          <w:color w:val="002060"/>
+          <w:highlight w:val="yellow"/>
+        </w:rPr>
+      </w:pPr>
+      <w:r>
+        <w:rPr>
+          <w:b/>
+          <w:bCs/>
+          <w:color w:val="002060"/>
+          <w:highlight w:val="yellow"/>
+        </w:rPr>
+        <w:tab/>
+      </w:r>
+      <w:proofErr w:type="spellStart"/>
+      <w:r>
+        <w:rPr>
+          <w:b/>
+          <w:bCs/>
+          <w:color w:val="002060"/>
+          <w:highlight w:val="yellow"/>
+        </w:rPr>
+        <w:t>v_prod_code</w:t>
+      </w:r>
+      <w:proofErr w:type="spellEnd"/>
+      <w:r>
+        <w:rPr>
+          <w:b/>
+          <w:bCs/>
+          <w:color w:val="002060"/>
+          <w:highlight w:val="yellow"/>
+        </w:rPr>
+        <w:t xml:space="preserve"> varchar(20);</w:t>
+      </w:r>
+    </w:p>
+    <w:p>
+      <w:pPr>
+        <w:rPr>
+          <w:b/>
+          <w:bCs/>
+          <w:color w:val="002060"/>
+          <w:highlight w:val="yellow"/>
+        </w:rPr>
+      </w:pPr>
+      <w:r>
+        <w:rPr>
+          <w:b/>
+          <w:bCs/>
+          <w:color w:val="002060"/>
+          <w:highlight w:val="yellow"/>
+        </w:rPr>
+        <w:tab/>
+      </w:r>
+      <w:proofErr w:type="spellStart"/>
+      <w:r>
+        <w:rPr>
+          <w:b/>
+          <w:bCs/>
+          <w:color w:val="002060"/>
+          <w:highlight w:val="yellow"/>
+        </w:rPr>
+        <w:t>v_price</w:t>
+      </w:r>
+      <w:proofErr w:type="spellEnd"/>
+      <w:r>
+        <w:rPr>
+          <w:b/>
+          <w:bCs/>
+          <w:color w:val="002060"/>
+          <w:highlight w:val="yellow"/>
+        </w:rPr>
+        <w:t xml:space="preserve"> int;</w:t>
+      </w:r>
+    </w:p>
+    <w:p>
+      <w:pPr>
+        <w:rPr>
+          <w:b/>
+          <w:bCs/>
+          <w:color w:val="002060"/>
+          <w:highlight w:val="yellow"/>
+        </w:rPr>
+      </w:pPr>
+      <w:r>
+        <w:rPr>
+          <w:b/>
+          <w:bCs/>
+          <w:color w:val="002060"/>
+          <w:highlight w:val="yellow"/>
+        </w:rPr>
+        <w:tab/>
+      </w:r>
+      <w:proofErr w:type="spellStart"/>
+      <w:r>
+        <w:rPr>
+          <w:b/>
+          <w:bCs/>
+          <w:color w:val="002060"/>
+          <w:highlight w:val="yellow"/>
+        </w:rPr>
+        <w:t>v_count</w:t>
+      </w:r>
+      <w:proofErr w:type="spellEnd"/>
+      <w:r>
+        <w:rPr>
+          <w:b/>
+          <w:bCs/>
+          <w:color w:val="002060"/>
+          <w:highlight w:val="yellow"/>
+        </w:rPr>
+        <w:t xml:space="preserve"> int;</w:t>
+      </w:r>
+    </w:p>
+    <w:p>
+      <w:pPr>
+        <w:rPr>
+          <w:b/>
+          <w:bCs/>
+          <w:color w:val="002060"/>
+          <w:highlight w:val="yellow"/>
+        </w:rPr>
+      </w:pPr>
+      <w:r>
+        <w:rPr>
+          <w:b/>
+          <w:bCs/>
+          <w:color w:val="002060"/>
+          <w:highlight w:val="yellow"/>
+        </w:rPr>
+        <w:t>begin</w:t>
+      </w:r>
+    </w:p>
+    <w:p>
+      <w:pPr>
+        <w:rPr>
+          <w:b/>
+          <w:bCs/>
+          <w:color w:val="002060"/>
+          <w:highlight w:val="yellow"/>
+        </w:rPr>
+      </w:pPr>
+      <w:r>
+        <w:rPr>
+          <w:b/>
+          <w:bCs/>
+          <w:color w:val="002060"/>
+          <w:highlight w:val="yellow"/>
+        </w:rPr>
+        <w:tab/>
+        <w:t>select count(1)</w:t>
+      </w:r>
+    </w:p>
+    <w:p>
+      <w:pPr>
+        <w:rPr>
+          <w:b/>
+          <w:bCs/>
+          <w:color w:val="002060"/>
+          <w:highlight w:val="yellow"/>
+        </w:rPr>
+      </w:pPr>
+      <w:r>
+        <w:rPr>
+          <w:b/>
+          <w:bCs/>
+          <w:color w:val="002060"/>
+          <w:highlight w:val="yellow"/>
+        </w:rPr>
+        <w:lastRenderedPageBreak/>
+        <w:tab/>
+        <w:t xml:space="preserve">into </w:t>
+      </w:r>
+      <w:proofErr w:type="spellStart"/>
+      <w:r>
+        <w:rPr>
+          <w:b/>
+          <w:bCs/>
+          <w:color w:val="002060"/>
+          <w:highlight w:val="yellow"/>
+        </w:rPr>
+        <w:t>v_count</w:t>
+      </w:r>
+      <w:proofErr w:type="spellEnd"/>
+    </w:p>
+    <w:p>
+      <w:pPr>
+        <w:rPr>
+          <w:b/>
+          <w:bCs/>
+          <w:color w:val="002060"/>
+          <w:highlight w:val="yellow"/>
+        </w:rPr>
+      </w:pPr>
+      <w:r>
+        <w:rPr>
+          <w:b/>
+          <w:bCs/>
+          <w:color w:val="002060"/>
+          <w:highlight w:val="yellow"/>
+        </w:rPr>
+        <w:tab/>
+        <w:t xml:space="preserve">from </w:t>
+      </w:r>
+      <w:proofErr w:type="spellStart"/>
+      <w:r>
+        <w:rPr>
+          <w:b/>
+          <w:bCs/>
+          <w:color w:val="002060"/>
+          <w:highlight w:val="yellow"/>
+        </w:rPr>
+        <w:t>p_products</w:t>
+      </w:r>
+      <w:proofErr w:type="spellEnd"/>
+    </w:p>
+    <w:p>
+      <w:pPr>
+        <w:rPr>
+          <w:b/>
+          <w:bCs/>
+          <w:color w:val="002060"/>
+          <w:highlight w:val="yellow"/>
+        </w:rPr>
+      </w:pPr>
+      <w:r>
+        <w:rPr>
+          <w:b/>
+          <w:bCs/>
+          <w:color w:val="002060"/>
+          <w:highlight w:val="yellow"/>
+        </w:rPr>
+        <w:tab/>
+        <w:t xml:space="preserve">where </w:t>
+      </w:r>
+      <w:proofErr w:type="spellStart"/>
+      <w:r>
+        <w:rPr>
+          <w:b/>
+          <w:bCs/>
+          <w:color w:val="002060"/>
+          <w:highlight w:val="yellow"/>
+        </w:rPr>
+        <w:t>prod_name</w:t>
+      </w:r>
+      <w:proofErr w:type="spellEnd"/>
+      <w:r>
+        <w:rPr>
+          <w:b/>
+          <w:bCs/>
+          <w:color w:val="002060"/>
+          <w:highlight w:val="yellow"/>
+        </w:rPr>
+        <w:t xml:space="preserve"> = </w:t>
+      </w:r>
+      <w:proofErr w:type="spellStart"/>
+      <w:r>
+        <w:rPr>
+          <w:b/>
+          <w:bCs/>
+          <w:color w:val="002060"/>
+          <w:highlight w:val="yellow"/>
+        </w:rPr>
+        <w:t>p_prod_name</w:t>
+      </w:r>
+      <w:proofErr w:type="spellEnd"/>
+    </w:p>
+    <w:p>
+      <w:pPr>
+        <w:rPr>
+          <w:b/>
+          <w:bCs/>
+          <w:color w:val="002060"/>
+          <w:highlight w:val="yellow"/>
+        </w:rPr>
+      </w:pPr>
+      <w:r>
+        <w:rPr>
+          <w:b/>
+          <w:bCs/>
+          <w:color w:val="002060"/>
+          <w:highlight w:val="yellow"/>
+        </w:rPr>
+        <w:tab/>
+        <w:t xml:space="preserve">and </w:t>
+      </w:r>
+      <w:proofErr w:type="spellStart"/>
+      <w:r>
+        <w:rPr>
+          <w:b/>
+          <w:bCs/>
+          <w:color w:val="002060"/>
+          <w:highlight w:val="yellow"/>
+        </w:rPr>
+        <w:t>qty_remaining</w:t>
+      </w:r>
+      <w:proofErr w:type="spellEnd"/>
+      <w:r>
+        <w:rPr>
+          <w:b/>
+          <w:bCs/>
+          <w:color w:val="002060"/>
+          <w:highlight w:val="yellow"/>
+        </w:rPr>
+        <w:t xml:space="preserve"> &gt;= </w:t>
+      </w:r>
+      <w:proofErr w:type="spellStart"/>
+      <w:r>
+        <w:rPr>
+          <w:b/>
+          <w:bCs/>
+          <w:color w:val="002060"/>
+          <w:highlight w:val="yellow"/>
+        </w:rPr>
+        <w:t>p_quantity</w:t>
+      </w:r>
+      <w:proofErr w:type="spellEnd"/>
+      <w:r>
+        <w:rPr>
+          <w:b/>
+          <w:bCs/>
+          <w:color w:val="002060"/>
+          <w:highlight w:val="yellow"/>
+        </w:rPr>
+        <w:t>;</w:t>
+      </w:r>
+    </w:p>
+    <w:p>
+      <w:pPr>
+        <w:rPr>
+          <w:b/>
+          <w:bCs/>
+          <w:color w:val="002060"/>
+          <w:highlight w:val="yellow"/>
+        </w:rPr>
+      </w:pPr>
+    </w:p>
+    <w:p>
+      <w:pPr>
+        <w:rPr>
+          <w:b/>
+          <w:bCs/>
+          <w:color w:val="002060"/>
+          <w:highlight w:val="yellow"/>
+        </w:rPr>
+      </w:pPr>
+      <w:r>
+        <w:rPr>
+          <w:b/>
+          <w:bCs/>
+          <w:color w:val="002060"/>
+          <w:highlight w:val="yellow"/>
+        </w:rPr>
+        <w:tab/>
+        <w:t xml:space="preserve">if </w:t>
+      </w:r>
+      <w:proofErr w:type="spellStart"/>
+      <w:r>
+        <w:rPr>
+          <w:b/>
+          <w:bCs/>
+          <w:color w:val="002060"/>
+          <w:highlight w:val="yellow"/>
+        </w:rPr>
+        <w:t>v_count</w:t>
+      </w:r>
+      <w:proofErr w:type="spellEnd"/>
+      <w:r>
+        <w:rPr>
+          <w:b/>
+          <w:bCs/>
+          <w:color w:val="002060"/>
+          <w:highlight w:val="yellow"/>
+        </w:rPr>
+        <w:t xml:space="preserve"> &gt; 0 then</w:t>
+      </w:r>
+    </w:p>
+    <w:p>
+      <w:pPr>
+        <w:rPr>
+          <w:b/>
+          <w:bCs/>
+          <w:color w:val="002060"/>
+          <w:highlight w:val="yellow"/>
+        </w:rPr>
+      </w:pPr>
+      <w:r>
+        <w:rPr>
+          <w:b/>
+          <w:bCs/>
+          <w:color w:val="002060"/>
+          <w:highlight w:val="yellow"/>
+        </w:rPr>
+        <w:tab/>
+      </w:r>
+      <w:r>
+        <w:rPr>
+          <w:b/>
+          <w:bCs/>
+          <w:color w:val="002060"/>
+          <w:highlight w:val="yellow"/>
+        </w:rPr>
+        <w:tab/>
+        <w:t xml:space="preserve">select </w:t>
+      </w:r>
+      <w:proofErr w:type="spellStart"/>
+      <w:r>
+        <w:rPr>
+          <w:b/>
+          <w:bCs/>
+          <w:color w:val="002060"/>
+          <w:highlight w:val="yellow"/>
+        </w:rPr>
+        <w:t>prod_code</w:t>
+      </w:r>
+      <w:proofErr w:type="spellEnd"/>
+      <w:r>
+        <w:rPr>
+          <w:b/>
+          <w:bCs/>
+          <w:color w:val="002060"/>
+          <w:highlight w:val="yellow"/>
+        </w:rPr>
+        <w:t xml:space="preserve">, price </w:t>
+      </w:r>
+    </w:p>
+    <w:p>
+      <w:pPr>
+        <w:rPr>
+          <w:b/>
+          <w:bCs/>
+          <w:color w:val="002060"/>
+          <w:highlight w:val="yellow"/>
+        </w:rPr>
+      </w:pPr>
+      <w:r>
+        <w:rPr>
+          <w:b/>
+          <w:bCs/>
+          <w:color w:val="002060"/>
+          <w:highlight w:val="yellow"/>
+        </w:rPr>
+        <w:tab/>
+      </w:r>
+      <w:r>
+        <w:rPr>
+          <w:b/>
+          <w:bCs/>
+          <w:color w:val="002060"/>
+          <w:highlight w:val="yellow"/>
+        </w:rPr>
+        <w:tab/>
+        <w:t xml:space="preserve">into </w:t>
+      </w:r>
+      <w:proofErr w:type="spellStart"/>
+      <w:r>
+        <w:rPr>
+          <w:b/>
+          <w:bCs/>
+          <w:color w:val="002060"/>
+          <w:highlight w:val="yellow"/>
+        </w:rPr>
+        <w:t>v_prod_code</w:t>
+      </w:r>
+      <w:proofErr w:type="spellEnd"/>
+      <w:r>
+        <w:rPr>
+          <w:b/>
+          <w:bCs/>
+          <w:color w:val="002060"/>
+          <w:highlight w:val="yellow"/>
+        </w:rPr>
+        <w:t xml:space="preserve">, </w:t>
+      </w:r>
+      <w:proofErr w:type="spellStart"/>
+      <w:r>
+        <w:rPr>
+          <w:b/>
+          <w:bCs/>
+          <w:color w:val="002060"/>
+          <w:highlight w:val="yellow"/>
+        </w:rPr>
+        <w:t>v_price</w:t>
+      </w:r>
+      <w:proofErr w:type="spellEnd"/>
+    </w:p>
+    <w:p>
+      <w:pPr>
+        <w:rPr>
+          <w:b/>
+          <w:bCs/>
+          <w:color w:val="002060"/>
+          <w:highlight w:val="yellow"/>
+        </w:rPr>
+      </w:pPr>
+      <w:r>
+        <w:rPr>
+          <w:b/>
+          <w:bCs/>
+          <w:color w:val="002060"/>
+          <w:highlight w:val="yellow"/>
+        </w:rPr>
+        <w:tab/>
+      </w:r>
+      <w:r>
+        <w:rPr>
+          <w:b/>
+          <w:bCs/>
+          <w:color w:val="002060"/>
+          <w:highlight w:val="yellow"/>
+        </w:rPr>
+        <w:tab/>
+        <w:t xml:space="preserve">from </w:t>
+      </w:r>
+      <w:proofErr w:type="spellStart"/>
+      <w:r>
+        <w:rPr>
+          <w:b/>
+          <w:bCs/>
+          <w:color w:val="002060"/>
+          <w:highlight w:val="yellow"/>
+        </w:rPr>
+        <w:t>p_products</w:t>
+      </w:r>
+      <w:proofErr w:type="spellEnd"/>
+    </w:p>
+    <w:p>
+      <w:pPr>
+        <w:rPr>
+          <w:b/>
+          <w:bCs/>
+          <w:color w:val="002060"/>
+          <w:highlight w:val="yellow"/>
+        </w:rPr>
+      </w:pPr>
+      <w:r>
+        <w:rPr>
+          <w:b/>
+          <w:bCs/>
+          <w:color w:val="002060"/>
+          <w:highlight w:val="yellow"/>
+        </w:rPr>
+        <w:tab/>
+      </w:r>
+      <w:r>
+        <w:rPr>
+          <w:b/>
+          <w:bCs/>
+          <w:color w:val="002060"/>
+          <w:highlight w:val="yellow"/>
+        </w:rPr>
+        <w:tab/>
+        <w:t xml:space="preserve">where </w:t>
+      </w:r>
+      <w:proofErr w:type="spellStart"/>
+      <w:r>
+        <w:rPr>
+          <w:b/>
+          <w:bCs/>
+          <w:color w:val="002060"/>
+          <w:highlight w:val="yellow"/>
+        </w:rPr>
+        <w:t>prod_name</w:t>
+      </w:r>
+      <w:proofErr w:type="spellEnd"/>
+      <w:r>
+        <w:rPr>
+          <w:b/>
+          <w:bCs/>
+          <w:color w:val="002060"/>
+          <w:highlight w:val="yellow"/>
+        </w:rPr>
+        <w:t xml:space="preserve"> = </w:t>
+      </w:r>
+      <w:proofErr w:type="spellStart"/>
+      <w:r>
+        <w:rPr>
+          <w:b/>
+          <w:bCs/>
+          <w:color w:val="002060"/>
+          <w:highlight w:val="yellow"/>
+        </w:rPr>
+        <w:t>p_prod_name</w:t>
+      </w:r>
+      <w:proofErr w:type="spellEnd"/>
+      <w:r>
+        <w:rPr>
+          <w:b/>
+          <w:bCs/>
+          <w:color w:val="002060"/>
+          <w:highlight w:val="yellow"/>
+        </w:rPr>
+        <w:t>;</w:t>
+      </w:r>
+    </w:p>
+    <w:p>
+      <w:pPr>
+        <w:rPr>
+          <w:b/>
+          <w:bCs/>
+          <w:color w:val="002060"/>
+          <w:highlight w:val="yellow"/>
+        </w:rPr>
+      </w:pPr>
+      <w:r>
+        <w:rPr>
+          <w:b/>
+          <w:bCs/>
+          <w:color w:val="002060"/>
+          <w:highlight w:val="yellow"/>
+        </w:rPr>
+        <w:tab/>
+      </w:r>
+      <w:r>
+        <w:rPr>
+          <w:b/>
+          <w:bCs/>
+          <w:color w:val="002060"/>
+          <w:highlight w:val="yellow"/>
+        </w:rPr>
+        <w:tab/>
+      </w:r>
+    </w:p>
+    <w:p>
+      <w:pPr>
+        <w:rPr>
+          <w:b/>
+          <w:bCs/>
+          <w:color w:val="002060"/>
+          <w:highlight w:val="yellow"/>
+        </w:rPr>
+      </w:pPr>
+      <w:r>
+        <w:rPr>
+          <w:b/>
+          <w:bCs/>
+          <w:color w:val="002060"/>
+          <w:highlight w:val="yellow"/>
+        </w:rPr>
+        <w:tab/>
+      </w:r>
+      <w:r>
+        <w:rPr>
+          <w:b/>
+          <w:bCs/>
+          <w:color w:val="002060"/>
+          <w:highlight w:val="yellow"/>
+        </w:rPr>
+        <w:tab/>
+        <w:t xml:space="preserve">insert into </w:t>
+      </w:r>
+      <w:proofErr w:type="spellStart"/>
+      <w:r>
+        <w:rPr>
+          <w:b/>
+          <w:bCs/>
+          <w:color w:val="002060"/>
+          <w:highlight w:val="yellow"/>
+        </w:rPr>
+        <w:t>p_sales</w:t>
+      </w:r>
+      <w:proofErr w:type="spellEnd"/>
+      <w:r>
+        <w:rPr>
+          <w:b/>
+          <w:bCs/>
+          <w:color w:val="002060"/>
+          <w:highlight w:val="yellow"/>
+        </w:rPr>
+        <w:t>(</w:t>
+      </w:r>
+      <w:proofErr w:type="spellStart"/>
+      <w:r>
+        <w:rPr>
+          <w:b/>
+          <w:bCs/>
+          <w:color w:val="002060"/>
+          <w:highlight w:val="yellow"/>
+        </w:rPr>
+        <w:t>order_date</w:t>
+      </w:r>
+      <w:proofErr w:type="spellEnd"/>
+      <w:r>
+        <w:rPr>
+          <w:b/>
+          <w:bCs/>
+          <w:color w:val="002060"/>
+          <w:highlight w:val="yellow"/>
+        </w:rPr>
+        <w:t xml:space="preserve">, </w:t>
+      </w:r>
+      <w:proofErr w:type="spellStart"/>
+      <w:r>
+        <w:rPr>
+          <w:b/>
+          <w:bCs/>
+          <w:color w:val="002060"/>
+          <w:highlight w:val="yellow"/>
+        </w:rPr>
+        <w:t>prod_code</w:t>
+      </w:r>
+      <w:proofErr w:type="spellEnd"/>
+      <w:r>
+        <w:rPr>
+          <w:b/>
+          <w:bCs/>
+          <w:color w:val="002060"/>
+          <w:highlight w:val="yellow"/>
+        </w:rPr>
+        <w:t xml:space="preserve">, </w:t>
+      </w:r>
+      <w:proofErr w:type="spellStart"/>
+      <w:r>
+        <w:rPr>
+          <w:b/>
+          <w:bCs/>
+          <w:color w:val="002060"/>
+          <w:highlight w:val="yellow"/>
+        </w:rPr>
+        <w:t>qty_ordered</w:t>
+      </w:r>
+      <w:proofErr w:type="spellEnd"/>
+      <w:r>
+        <w:rPr>
+          <w:b/>
+          <w:bCs/>
+          <w:color w:val="002060"/>
+          <w:highlight w:val="yellow"/>
+        </w:rPr>
+        <w:t xml:space="preserve">, </w:t>
+      </w:r>
+      <w:proofErr w:type="spellStart"/>
+      <w:r>
+        <w:rPr>
+          <w:b/>
+          <w:bCs/>
+          <w:color w:val="002060"/>
+          <w:highlight w:val="yellow"/>
+        </w:rPr>
+        <w:t>sale_price</w:t>
+      </w:r>
+      <w:proofErr w:type="spellEnd"/>
+      <w:r>
+        <w:rPr>
+          <w:b/>
+          <w:bCs/>
+          <w:color w:val="002060"/>
+          <w:highlight w:val="yellow"/>
+        </w:rPr>
+        <w:t>)</w:t>
+      </w:r>
+    </w:p>
+    <w:p>
+      <w:pPr>
+        <w:rPr>
+          <w:b/>
+          <w:bCs/>
+          <w:color w:val="002060"/>
+          <w:highlight w:val="yellow"/>
+        </w:rPr>
+      </w:pPr>
+      <w:r>
+        <w:rPr>
+          <w:b/>
+          <w:bCs/>
+          <w:color w:val="002060"/>
+          <w:highlight w:val="yellow"/>
+        </w:rPr>
+        <w:tab/>
+      </w:r>
+      <w:r>
+        <w:rPr>
+          <w:b/>
+          <w:bCs/>
+          <w:color w:val="002060"/>
+          <w:highlight w:val="yellow"/>
+        </w:rPr>
+        <w:tab/>
+        <w:t>values (</w:t>
+      </w:r>
+      <w:proofErr w:type="spellStart"/>
+      <w:r>
+        <w:rPr>
+          <w:b/>
+          <w:bCs/>
+          <w:color w:val="002060"/>
+          <w:highlight w:val="yellow"/>
+        </w:rPr>
+        <w:t>current_date</w:t>
+      </w:r>
+      <w:proofErr w:type="spellEnd"/>
+      <w:r>
+        <w:rPr>
+          <w:b/>
+          <w:bCs/>
+          <w:color w:val="002060"/>
+          <w:highlight w:val="yellow"/>
+        </w:rPr>
+        <w:t xml:space="preserve">, </w:t>
+      </w:r>
+      <w:proofErr w:type="spellStart"/>
+      <w:r>
+        <w:rPr>
+          <w:b/>
+          <w:bCs/>
+          <w:color w:val="002060"/>
+          <w:highlight w:val="yellow"/>
+        </w:rPr>
+        <w:t>v_prod_code</w:t>
+      </w:r>
+      <w:proofErr w:type="spellEnd"/>
+      <w:r>
+        <w:rPr>
+          <w:b/>
+          <w:bCs/>
+          <w:color w:val="002060"/>
+          <w:highlight w:val="yellow"/>
+        </w:rPr>
+        <w:t xml:space="preserve">, </w:t>
+      </w:r>
+      <w:proofErr w:type="spellStart"/>
+      <w:r>
+        <w:rPr>
+          <w:b/>
+          <w:bCs/>
+          <w:color w:val="002060"/>
+          <w:highlight w:val="yellow"/>
+        </w:rPr>
+        <w:t>p_quantity</w:t>
+      </w:r>
+      <w:proofErr w:type="spellEnd"/>
+      <w:r>
+        <w:rPr>
+          <w:b/>
+          <w:bCs/>
+          <w:color w:val="002060"/>
+          <w:highlight w:val="yellow"/>
+        </w:rPr>
+        <w:t>, (</w:t>
+      </w:r>
+      <w:proofErr w:type="spellStart"/>
+      <w:r>
+        <w:rPr>
+          <w:b/>
+          <w:bCs/>
+          <w:color w:val="002060"/>
+          <w:highlight w:val="yellow"/>
+        </w:rPr>
+        <w:t>v_price</w:t>
+      </w:r>
+      <w:proofErr w:type="spellEnd"/>
+      <w:r>
+        <w:rPr>
+          <w:b/>
+          <w:bCs/>
+          <w:color w:val="002060"/>
+          <w:highlight w:val="yellow"/>
+        </w:rPr>
+        <w:t xml:space="preserve"> * 1));</w:t>
+      </w:r>
+    </w:p>
+    <w:p>
+      <w:pPr>
+        <w:rPr>
+          <w:b/>
+          <w:bCs/>
+          <w:color w:val="002060"/>
+          <w:highlight w:val="yellow"/>
+        </w:rPr>
+      </w:pPr>
+      <w:r>
+        <w:rPr>
+          <w:b/>
+          <w:bCs/>
+          <w:color w:val="002060"/>
+          <w:highlight w:val="yellow"/>
+        </w:rPr>
+        <w:tab/>
+      </w:r>
+      <w:r>
+        <w:rPr>
+          <w:b/>
+          <w:bCs/>
+          <w:color w:val="002060"/>
+          <w:highlight w:val="yellow"/>
+        </w:rPr>
+        <w:tab/>
+      </w:r>
+    </w:p>
+    <w:p>
+      <w:pPr>
+        <w:rPr>
+          <w:b/>
+          <w:bCs/>
+          <w:color w:val="002060"/>
+          <w:highlight w:val="yellow"/>
+        </w:rPr>
+      </w:pPr>
+      <w:r>
+        <w:rPr>
+          <w:b/>
+          <w:bCs/>
+          <w:color w:val="002060"/>
+          <w:highlight w:val="yellow"/>
+        </w:rPr>
+        <w:tab/>
+      </w:r>
+      <w:r>
+        <w:rPr>
+          <w:b/>
+          <w:bCs/>
+          <w:color w:val="002060"/>
+          <w:highlight w:val="yellow"/>
+        </w:rPr>
+        <w:tab/>
+        <w:t xml:space="preserve">update </w:t>
+      </w:r>
+      <w:proofErr w:type="spellStart"/>
+      <w:r>
+        <w:rPr>
+          <w:b/>
+          <w:bCs/>
+          <w:color w:val="002060"/>
+          <w:highlight w:val="yellow"/>
+        </w:rPr>
+        <w:t>p_products</w:t>
+      </w:r>
+      <w:proofErr w:type="spellEnd"/>
+      <w:r>
+        <w:rPr>
+          <w:b/>
+          <w:bCs/>
+          <w:color w:val="002060"/>
+          <w:highlight w:val="yellow"/>
+        </w:rPr>
+        <w:t xml:space="preserve"> </w:t>
+      </w:r>
+    </w:p>
+    <w:p>
+      <w:pPr>
+        <w:rPr>
+          <w:b/>
+          <w:bCs/>
+          <w:color w:val="002060"/>
+          <w:highlight w:val="yellow"/>
+        </w:rPr>
+      </w:pPr>
+      <w:r>
+        <w:rPr>
+          <w:b/>
+          <w:bCs/>
+          <w:color w:val="002060"/>
+          <w:highlight w:val="yellow"/>
+        </w:rPr>
+        <w:tab/>
+      </w:r>
+      <w:r>
+        <w:rPr>
+          <w:b/>
+          <w:bCs/>
+          <w:color w:val="002060"/>
+          <w:highlight w:val="yellow"/>
+        </w:rPr>
+        <w:tab/>
+        <w:t xml:space="preserve">set </w:t>
+      </w:r>
+      <w:proofErr w:type="spellStart"/>
+      <w:r>
+        <w:rPr>
+          <w:b/>
+          <w:bCs/>
+          <w:color w:val="002060"/>
+          <w:highlight w:val="yellow"/>
+        </w:rPr>
+        <w:t>qty_remaining</w:t>
+      </w:r>
+      <w:proofErr w:type="spellEnd"/>
+      <w:r>
+        <w:rPr>
+          <w:b/>
+          <w:bCs/>
+          <w:color w:val="002060"/>
+          <w:highlight w:val="yellow"/>
+        </w:rPr>
+        <w:t xml:space="preserve"> = (</w:t>
+      </w:r>
+      <w:proofErr w:type="spellStart"/>
+      <w:r>
+        <w:rPr>
+          <w:b/>
+          <w:bCs/>
+          <w:color w:val="002060"/>
+          <w:highlight w:val="yellow"/>
+        </w:rPr>
+        <w:t>qty_remaining</w:t>
+      </w:r>
+      <w:proofErr w:type="spellEnd"/>
+      <w:r>
+        <w:rPr>
+          <w:b/>
+          <w:bCs/>
+          <w:color w:val="002060"/>
+          <w:highlight w:val="yellow"/>
+        </w:rPr>
+        <w:t xml:space="preserve"> - </w:t>
+      </w:r>
+      <w:proofErr w:type="spellStart"/>
+      <w:r>
+        <w:rPr>
+          <w:b/>
+          <w:bCs/>
+          <w:color w:val="002060"/>
+          <w:highlight w:val="yellow"/>
+        </w:rPr>
+        <w:t>p_quantity</w:t>
+      </w:r>
+      <w:proofErr w:type="spellEnd"/>
+      <w:r>
+        <w:rPr>
+          <w:b/>
+          <w:bCs/>
+          <w:color w:val="002060"/>
+          <w:highlight w:val="yellow"/>
+        </w:rPr>
+        <w:t>),</w:t>
+      </w:r>
+    </w:p>
+    <w:p>
+      <w:pPr>
+        <w:rPr>
+          <w:b/>
+          <w:bCs/>
+          <w:color w:val="002060"/>
+          <w:highlight w:val="yellow"/>
+        </w:rPr>
+      </w:pPr>
+      <w:r>
+        <w:rPr>
+          <w:b/>
+          <w:bCs/>
+          <w:color w:val="002060"/>
+          <w:highlight w:val="yellow"/>
+        </w:rPr>
+        <w:tab/>
+      </w:r>
+      <w:r>
+        <w:rPr>
+          <w:b/>
+          <w:bCs/>
+          <w:color w:val="002060"/>
+          <w:highlight w:val="yellow"/>
+        </w:rPr>
+        <w:tab/>
+      </w:r>
+      <w:proofErr w:type="spellStart"/>
+      <w:r>
+        <w:rPr>
+          <w:b/>
+          <w:bCs/>
+          <w:color w:val="002060"/>
+          <w:highlight w:val="yellow"/>
+        </w:rPr>
+        <w:t>qty_sold</w:t>
+      </w:r>
+      <w:proofErr w:type="spellEnd"/>
+      <w:r>
+        <w:rPr>
+          <w:b/>
+          <w:bCs/>
+          <w:color w:val="002060"/>
+          <w:highlight w:val="yellow"/>
+        </w:rPr>
+        <w:t xml:space="preserve"> = (</w:t>
+      </w:r>
+      <w:proofErr w:type="spellStart"/>
+      <w:r>
+        <w:rPr>
+          <w:b/>
+          <w:bCs/>
+          <w:color w:val="002060"/>
+          <w:highlight w:val="yellow"/>
+        </w:rPr>
+        <w:t>qty_sold</w:t>
+      </w:r>
+      <w:proofErr w:type="spellEnd"/>
+      <w:r>
+        <w:rPr>
+          <w:b/>
+          <w:bCs/>
+          <w:color w:val="002060"/>
+          <w:highlight w:val="yellow"/>
+        </w:rPr>
+        <w:t xml:space="preserve"> + </w:t>
+      </w:r>
+      <w:proofErr w:type="spellStart"/>
+      <w:r>
+        <w:rPr>
+          <w:b/>
+          <w:bCs/>
+          <w:color w:val="002060"/>
+          <w:highlight w:val="yellow"/>
+        </w:rPr>
+        <w:t>p_quantity</w:t>
+      </w:r>
+      <w:proofErr w:type="spellEnd"/>
+      <w:r>
+        <w:rPr>
+          <w:b/>
+          <w:bCs/>
+          <w:color w:val="002060"/>
+          <w:highlight w:val="yellow"/>
+        </w:rPr>
+        <w:t>)</w:t>
+      </w:r>
+    </w:p>
+    <w:p>
+      <w:pPr>
+        <w:rPr>
+          <w:b/>
+          <w:bCs/>
+          <w:color w:val="002060"/>
+          <w:highlight w:val="yellow"/>
+        </w:rPr>
+      </w:pPr>
+      <w:r>
+        <w:rPr>
+          <w:b/>
+          <w:bCs/>
+          <w:color w:val="002060"/>
+          <w:highlight w:val="yellow"/>
+        </w:rPr>
+        <w:tab/>
+      </w:r>
+      <w:r>
+        <w:rPr>
+          <w:b/>
+          <w:bCs/>
+          <w:color w:val="002060"/>
+          <w:highlight w:val="yellow"/>
+        </w:rPr>
+        <w:tab/>
+        <w:t xml:space="preserve">where </w:t>
+      </w:r>
+      <w:proofErr w:type="spellStart"/>
+      <w:r>
+        <w:rPr>
+          <w:b/>
+          <w:bCs/>
+          <w:color w:val="002060"/>
+          <w:highlight w:val="yellow"/>
+        </w:rPr>
+        <w:t>prod_code</w:t>
+      </w:r>
+      <w:proofErr w:type="spellEnd"/>
+      <w:r>
+        <w:rPr>
+          <w:b/>
+          <w:bCs/>
+          <w:color w:val="002060"/>
+          <w:highlight w:val="yellow"/>
+        </w:rPr>
+        <w:t xml:space="preserve"> = </w:t>
+      </w:r>
+      <w:proofErr w:type="spellStart"/>
+      <w:r>
+        <w:rPr>
+          <w:b/>
+          <w:bCs/>
+          <w:color w:val="002060"/>
+          <w:highlight w:val="yellow"/>
+        </w:rPr>
+        <w:t>v_prod_code</w:t>
+      </w:r>
+      <w:proofErr w:type="spellEnd"/>
+      <w:r>
+        <w:rPr>
+          <w:b/>
+          <w:bCs/>
+          <w:color w:val="002060"/>
+          <w:highlight w:val="yellow"/>
+        </w:rPr>
+        <w:t>;</w:t>
+      </w:r>
+    </w:p>
+    <w:p>
+      <w:pPr>
+        <w:rPr>
+          <w:b/>
+          <w:bCs/>
+          <w:color w:val="002060"/>
+          <w:highlight w:val="yellow"/>
+        </w:rPr>
+      </w:pPr>
+      <w:r>
+        <w:rPr>
+          <w:b/>
+          <w:bCs/>
+          <w:color w:val="002060"/>
+          <w:highlight w:val="yellow"/>
+        </w:rPr>
+        <w:tab/>
+      </w:r>
+      <w:r>
+        <w:rPr>
+          <w:b/>
+          <w:bCs/>
+          <w:color w:val="002060"/>
+          <w:highlight w:val="yellow"/>
+        </w:rPr>
+        <w:tab/>
+        <w:t>raise notice 'Product Sold!';</w:t>
+      </w:r>
+    </w:p>
+    <w:p>
+      <w:pPr>
+        <w:rPr>
+          <w:b/>
+          <w:bCs/>
+          <w:color w:val="002060"/>
+          <w:highlight w:val="yellow"/>
+        </w:rPr>
+      </w:pPr>
+      <w:r>
+        <w:rPr>
+          <w:b/>
+          <w:bCs/>
+          <w:color w:val="002060"/>
+          <w:highlight w:val="yellow"/>
+        </w:rPr>
+        <w:tab/>
+        <w:t>else</w:t>
+      </w:r>
+    </w:p>
+    <w:p>
+      <w:pPr>
+        <w:rPr>
+          <w:b/>
+          <w:bCs/>
+          <w:color w:val="002060"/>
+          <w:highlight w:val="yellow"/>
+        </w:rPr>
+      </w:pPr>
+      <w:r>
+        <w:rPr>
+          <w:b/>
+          <w:bCs/>
+          <w:color w:val="002060"/>
+          <w:highlight w:val="yellow"/>
+        </w:rPr>
+        <w:tab/>
+      </w:r>
+      <w:r>
+        <w:rPr>
+          <w:b/>
+          <w:bCs/>
+          <w:color w:val="002060"/>
+          <w:highlight w:val="yellow"/>
+        </w:rPr>
+        <w:tab/>
+        <w:t xml:space="preserve">raise notice 'Insufficient </w:t>
+      </w:r>
+      <w:proofErr w:type="spellStart"/>
+      <w:r>
+        <w:rPr>
+          <w:b/>
+          <w:bCs/>
+          <w:color w:val="002060"/>
+          <w:highlight w:val="yellow"/>
+        </w:rPr>
+        <w:t>Quantiy</w:t>
+      </w:r>
+      <w:proofErr w:type="spellEnd"/>
+      <w:r>
+        <w:rPr>
+          <w:b/>
+          <w:bCs/>
+          <w:color w:val="002060"/>
+          <w:highlight w:val="yellow"/>
+        </w:rPr>
+        <w:t>!';</w:t>
+      </w:r>
+    </w:p>
+    <w:p>
+      <w:pPr>
+        <w:rPr>
+          <w:b/>
+          <w:bCs/>
+          <w:color w:val="002060"/>
+          <w:highlight w:val="yellow"/>
+        </w:rPr>
+      </w:pPr>
+      <w:r>
+        <w:rPr>
+          <w:b/>
+          <w:bCs/>
+          <w:color w:val="002060"/>
+          <w:highlight w:val="yellow"/>
+        </w:rPr>
+        <w:tab/>
+        <w:t>end if;</w:t>
+      </w:r>
+      <w:r>
+        <w:rPr>
+          <w:b/>
+          <w:bCs/>
+          <w:color w:val="002060"/>
+          <w:highlight w:val="yellow"/>
+        </w:rPr>
+        <w:tab/>
+      </w:r>
+    </w:p>
+    <w:p>
+      <w:pPr>
+        <w:rPr>
+          <w:b/>
+          <w:bCs/>
+          <w:color w:val="002060"/>
+          <w:highlight w:val="yellow"/>
+        </w:rPr>
+      </w:pPr>
+      <w:r>
+        <w:rPr>
+          <w:b/>
+          <w:bCs/>
+          <w:color w:val="002060"/>
+          <w:highlight w:val="yellow"/>
+        </w:rPr>
+        <w:t>end;</w:t>
+      </w:r>
+    </w:p>
+    <w:p>
+      <w:pPr>
+        <w:rPr>
+          <w:b/>
+          <w:bCs/>
+          <w:color w:val="002060"/>
+        </w:rPr>
+      </w:pPr>
+      <w:r>
+        <w:rPr>
+          <w:b/>
+          <w:bCs/>
+          <w:color w:val="002060"/>
+          <w:highlight w:val="yellow"/>
+        </w:rPr>
+        <w:t>$$</w:t>
       </w:r>
     </w:p>
     <w:p/>
+    <w:p>
+      <w:r>
+        <w:rPr>
+          <w:noProof/>
+        </w:rPr>
+        <w:lastRenderedPageBreak/>
+        <w:drawing>
+          <wp:inline distT="0" distB="0" distL="0" distR="0" wp14:anchorId="31A4CA95" wp14:editId="6CD0D384">
+            <wp:extent cx="5731510" cy="3222625"/>
+            <wp:effectExtent l="0" t="0" r="2540" b="0"/>
+            <wp:docPr id="5" name="Picture 5"/>
+            <wp:cNvGraphicFramePr>
+              <a:graphicFrameLocks xmlns:a="http://schemas.openxmlformats.org/drawingml/2006/main" noChangeAspect="1"/>
+            </wp:cNvGraphicFramePr>
+            <a:graphic xmlns:a="http://schemas.openxmlformats.org/drawingml/2006/main">
+              <a:graphicData uri="http://schemas.openxmlformats.org/drawingml/2006/picture">
+                <pic:pic xmlns:pic="http://schemas.openxmlformats.org/drawingml/2006/picture">
+                  <pic:nvPicPr>
+                    <pic:cNvPr id="1" name=""/>
+                    <pic:cNvPicPr/>
+                  </pic:nvPicPr>
+                  <pic:blipFill>
+                    <a:blip r:embed="rId9"/>
+                    <a:stretch>
+                      <a:fillRect/>
+                    </a:stretch>
+                  </pic:blipFill>
+                  <pic:spPr>
+                    <a:xfrm>
+                      <a:off x="0" y="0"/>
+                      <a:ext cx="5731510" cy="3222625"/>
+                    </a:xfrm>
+                    <a:prstGeom prst="rect">
+                      <a:avLst/>
+                    </a:prstGeom>
+                  </pic:spPr>
+                </pic:pic>
+              </a:graphicData>
+            </a:graphic>
+          </wp:inline>
+        </w:drawing>
+      </w:r>
+    </w:p>
+    <w:p>
+      <w:pPr>
+        <w:pStyle w:val="Heading3"/>
+        <w:rPr>
+          <w:rFonts w:ascii="Times New Roman" w:hAnsi="Times New Roman" w:cs="Times New Roman"/>
+        </w:rPr>
+      </w:pPr>
+      <w:r>
+        <w:rPr>
+          <w:rFonts w:ascii="Times New Roman" w:hAnsi="Times New Roman" w:cs="Times New Roman"/>
+        </w:rPr>
+        <w:t>If Scenario</w:t>
+      </w:r>
+    </w:p>
+    <w:p>
+      <w:pPr>
+        <w:rPr>
+          <w:b/>
+          <w:bCs/>
+          <w:color w:val="002060"/>
+        </w:rPr>
+      </w:pPr>
+      <w:r>
+        <w:rPr>
+          <w:b/>
+          <w:bCs/>
+          <w:color w:val="002060"/>
+          <w:highlight w:val="yellow"/>
+        </w:rPr>
+        <w:t xml:space="preserve">call </w:t>
+      </w:r>
+      <w:proofErr w:type="spellStart"/>
+      <w:r>
+        <w:rPr>
+          <w:b/>
+          <w:bCs/>
+          <w:color w:val="002060"/>
+          <w:highlight w:val="yellow"/>
+        </w:rPr>
+        <w:t>pr_buy_products</w:t>
+      </w:r>
+      <w:proofErr w:type="spellEnd"/>
+      <w:r>
+        <w:rPr>
+          <w:b/>
+          <w:bCs/>
+          <w:color w:val="002060"/>
+          <w:highlight w:val="yellow"/>
+        </w:rPr>
+        <w:t>('iPad Air', 1);</w:t>
+      </w:r>
+    </w:p>
+    <w:p>
+      <w:r>
+        <w:rPr>
+          <w:noProof/>
+        </w:rPr>
+        <w:drawing>
+          <wp:inline distT="0" distB="0" distL="0" distR="0" wp14:anchorId="20FAB2EA" wp14:editId="5B94213D">
+            <wp:extent cx="5731510" cy="3222625"/>
+            <wp:effectExtent l="0" t="0" r="2540" b="0"/>
+            <wp:docPr id="6" name="Picture 6"/>
+            <wp:cNvGraphicFramePr>
+              <a:graphicFrameLocks xmlns:a="http://schemas.openxmlformats.org/drawingml/2006/main" noChangeAspect="1"/>
+            </wp:cNvGraphicFramePr>
+            <a:graphic xmlns:a="http://schemas.openxmlformats.org/drawingml/2006/main">
+              <a:graphicData uri="http://schemas.openxmlformats.org/drawingml/2006/picture">
+                <pic:pic xmlns:pic="http://schemas.openxmlformats.org/drawingml/2006/picture">
+                  <pic:nvPicPr>
+                    <pic:cNvPr id="1" name=""/>
+                    <pic:cNvPicPr/>
+                  </pic:nvPicPr>
+                  <pic:blipFill>
+                    <a:blip r:embed="rId10"/>
+                    <a:stretch>
+                      <a:fillRect/>
+                    </a:stretch>
+                  </pic:blipFill>
+                  <pic:spPr>
+                    <a:xfrm>
+                      <a:off x="0" y="0"/>
+                      <a:ext cx="5731510" cy="3222625"/>
+                    </a:xfrm>
+                    <a:prstGeom prst="rect">
+                      <a:avLst/>
+                    </a:prstGeom>
+                  </pic:spPr>
+                </pic:pic>
+              </a:graphicData>
+            </a:graphic>
+          </wp:inline>
+        </w:drawing>
+      </w:r>
+    </w:p>
+    <w:p>
+      <w:pPr>
+        <w:rPr>
+          <w:b/>
+          <w:bCs/>
+          <w:color w:val="002060"/>
+          <w:highlight w:val="yellow"/>
+        </w:rPr>
+      </w:pPr>
+      <w:r>
+        <w:rPr>
+          <w:b/>
+          <w:bCs/>
+          <w:color w:val="002060"/>
+          <w:highlight w:val="yellow"/>
+        </w:rPr>
+        <w:t xml:space="preserve">Select * from </w:t>
+      </w:r>
+      <w:proofErr w:type="spellStart"/>
+      <w:r>
+        <w:rPr>
+          <w:b/>
+          <w:bCs/>
+          <w:color w:val="002060"/>
+          <w:highlight w:val="yellow"/>
+        </w:rPr>
+        <w:t>p_products</w:t>
+      </w:r>
+      <w:proofErr w:type="spellEnd"/>
+      <w:r>
+        <w:rPr>
+          <w:b/>
+          <w:bCs/>
+          <w:color w:val="002060"/>
+          <w:highlight w:val="yellow"/>
+        </w:rPr>
+        <w:t>;</w:t>
+      </w:r>
+    </w:p>
+    <w:p>
+      <w:pPr>
+        <w:rPr>
+          <w:b/>
+          <w:bCs/>
+          <w:color w:val="002060"/>
+        </w:rPr>
+      </w:pPr>
+      <w:r>
+        <w:rPr>
+          <w:b/>
+          <w:bCs/>
+          <w:color w:val="002060"/>
+          <w:highlight w:val="yellow"/>
+        </w:rPr>
+        <w:t xml:space="preserve">Select * from </w:t>
+      </w:r>
+      <w:proofErr w:type="spellStart"/>
+      <w:r>
+        <w:rPr>
+          <w:b/>
+          <w:bCs/>
+          <w:color w:val="002060"/>
+          <w:highlight w:val="yellow"/>
+        </w:rPr>
+        <w:t>p_sales</w:t>
+      </w:r>
+      <w:proofErr w:type="spellEnd"/>
+      <w:r>
+        <w:rPr>
+          <w:b/>
+          <w:bCs/>
+          <w:color w:val="002060"/>
+          <w:highlight w:val="yellow"/>
+        </w:rPr>
+        <w:t>;</w:t>
+      </w:r>
+    </w:p>
+    <w:p>
+      <w:r>
+        <w:rPr>
+          <w:noProof/>
+        </w:rPr>
+        <w:lastRenderedPageBreak/>
+        <w:drawing>
+          <wp:inline distT="0" distB="0" distL="0" distR="0" wp14:anchorId="50F18C49" wp14:editId="7A4B55BC">
+            <wp:extent cx="5731510" cy="3222625"/>
+            <wp:effectExtent l="0" t="0" r="2540" b="0"/>
+            <wp:docPr id="7" name="Picture 7"/>
+            <wp:cNvGraphicFramePr>
+              <a:graphicFrameLocks xmlns:a="http://schemas.openxmlformats.org/drawingml/2006/main" noChangeAspect="1"/>
+            </wp:cNvGraphicFramePr>
+            <a:graphic xmlns:a="http://schemas.openxmlformats.org/drawingml/2006/main">
+              <a:graphicData uri="http://schemas.openxmlformats.org/drawingml/2006/picture">
+                <pic:pic xmlns:pic="http://schemas.openxmlformats.org/drawingml/2006/picture">
+                  <pic:nvPicPr>
+                    <pic:cNvPr id="1" name=""/>
+                    <pic:cNvPicPr/>
+                  </pic:nvPicPr>
+                  <pic:blipFill>
+                    <a:blip r:embed="rId11"/>
+                    <a:stretch>
+                      <a:fillRect/>
+                    </a:stretch>
+                  </pic:blipFill>
+                  <pic:spPr>
+                    <a:xfrm>
+                      <a:off x="0" y="0"/>
+                      <a:ext cx="5731510" cy="3222625"/>
+                    </a:xfrm>
+                    <a:prstGeom prst="rect">
+                      <a:avLst/>
+                    </a:prstGeom>
+                  </pic:spPr>
+                </pic:pic>
+              </a:graphicData>
+            </a:graphic>
+          </wp:inline>
+        </w:drawing>
+      </w:r>
+    </w:p>
+    <w:p/>
+    <w:p>
+      <w:r>
+        <w:rPr>
+          <w:noProof/>
+        </w:rPr>
+        <w:drawing>
+          <wp:inline distT="0" distB="0" distL="0" distR="0" wp14:anchorId="716D8404" wp14:editId="2FB4C3A7">
+            <wp:extent cx="5731510" cy="3222625"/>
+            <wp:effectExtent l="0" t="0" r="2540" b="0"/>
+            <wp:docPr id="8" name="Picture 8"/>
+            <wp:cNvGraphicFramePr>
+              <a:graphicFrameLocks xmlns:a="http://schemas.openxmlformats.org/drawingml/2006/main" noChangeAspect="1"/>
+            </wp:cNvGraphicFramePr>
+            <a:graphic xmlns:a="http://schemas.openxmlformats.org/drawingml/2006/main">
+              <a:graphicData uri="http://schemas.openxmlformats.org/drawingml/2006/picture">
+                <pic:pic xmlns:pic="http://schemas.openxmlformats.org/drawingml/2006/picture">
+                  <pic:nvPicPr>
+                    <pic:cNvPr id="1" name=""/>
+                    <pic:cNvPicPr/>
+                  </pic:nvPicPr>
+                  <pic:blipFill>
+                    <a:blip r:embed="rId12"/>
+                    <a:stretch>
+                      <a:fillRect/>
+                    </a:stretch>
+                  </pic:blipFill>
+                  <pic:spPr>
+                    <a:xfrm>
+                      <a:off x="0" y="0"/>
+                      <a:ext cx="5731510" cy="3222625"/>
+                    </a:xfrm>
+                    <a:prstGeom prst="rect">
+                      <a:avLst/>
+                    </a:prstGeom>
+                  </pic:spPr>
+                </pic:pic>
+              </a:graphicData>
+            </a:graphic>
+          </wp:inline>
+        </w:drawing>
+      </w:r>
+    </w:p>
+    <w:p/>
+    <w:p>
+      <w:pPr>
+        <w:pStyle w:val="Heading3"/>
+        <w:rPr>
+          <w:rFonts w:ascii="Times New Roman" w:hAnsi="Times New Roman" w:cs="Times New Roman"/>
+        </w:rPr>
+      </w:pPr>
+      <w:r>
+        <w:rPr>
+          <w:rFonts w:ascii="Times New Roman" w:hAnsi="Times New Roman" w:cs="Times New Roman"/>
+        </w:rPr>
+        <w:t>Else Scenario</w:t>
+      </w:r>
+    </w:p>
+    <w:p>
+      <w:pPr>
+        <w:rPr>
+          <w:b/>
+          <w:bCs/>
+          <w:color w:val="002060"/>
+        </w:rPr>
+      </w:pPr>
+      <w:r>
+        <w:rPr>
+          <w:b/>
+          <w:bCs/>
+          <w:color w:val="002060"/>
+          <w:highlight w:val="yellow"/>
+        </w:rPr>
+        <w:t xml:space="preserve">call </w:t>
+      </w:r>
+      <w:proofErr w:type="spellStart"/>
+      <w:r>
+        <w:rPr>
+          <w:b/>
+          <w:bCs/>
+          <w:color w:val="002060"/>
+          <w:highlight w:val="yellow"/>
+        </w:rPr>
+        <w:t>pr_buy_products</w:t>
+      </w:r>
+      <w:proofErr w:type="spellEnd"/>
+      <w:r>
+        <w:rPr>
+          <w:b/>
+          <w:bCs/>
+          <w:color w:val="002060"/>
+          <w:highlight w:val="yellow"/>
+        </w:rPr>
+        <w:t>('iPad Air', 1);</w:t>
+      </w:r>
+    </w:p>
+    <w:p/>
+    <w:p>
+      <w:r>
+        <w:rPr>
+          <w:noProof/>
+        </w:rPr>
+        <w:lastRenderedPageBreak/>
+        <w:drawing>
+          <wp:inline distT="0" distB="0" distL="0" distR="0" wp14:anchorId="32BBDD18" wp14:editId="575C73C5">
+            <wp:extent cx="5731510" cy="3222625"/>
+            <wp:effectExtent l="0" t="0" r="2540" b="0"/>
+            <wp:docPr id="9" name="Picture 9"/>
+            <wp:cNvGraphicFramePr>
+              <a:graphicFrameLocks xmlns:a="http://schemas.openxmlformats.org/drawingml/2006/main" noChangeAspect="1"/>
+            </wp:cNvGraphicFramePr>
+            <a:graphic xmlns:a="http://schemas.openxmlformats.org/drawingml/2006/main">
+              <a:graphicData uri="http://schemas.openxmlformats.org/drawingml/2006/picture">
+                <pic:pic xmlns:pic="http://schemas.openxmlformats.org/drawingml/2006/picture">
+                  <pic:nvPicPr>
+                    <pic:cNvPr id="1" name=""/>
+                    <pic:cNvPicPr/>
+                  </pic:nvPicPr>
+                  <pic:blipFill>
+                    <a:blip r:embed="rId13"/>
+                    <a:stretch>
+                      <a:fillRect/>
+                    </a:stretch>
+                  </pic:blipFill>
+                  <pic:spPr>
+                    <a:xfrm>
+                      <a:off x="0" y="0"/>
+                      <a:ext cx="5731510" cy="3222625"/>
+                    </a:xfrm>
+                    <a:prstGeom prst="rect">
+                      <a:avLst/>
+                    </a:prstGeom>
+                  </pic:spPr>
+                </pic:pic>
+              </a:graphicData>
+            </a:graphic>
+          </wp:inline>
+        </w:drawing>
+      </w:r>
+    </w:p>
     <w:p/>
     <w:sectPr>
       <w:pgSz w:w="11906" w:h="16838"/>
@@ -3921,6 +5883,28 @@
       <w:szCs w:val="26"/>
     </w:rPr>
   </w:style>
+  <w:style w:type="paragraph" w:styleId="Heading3">
+    <w:name w:val="heading 3"/>
+    <w:basedOn w:val="Normal"/>
+    <w:next w:val="Normal"/>
+    <w:link w:val="Heading3Char"/>
+    <w:uiPriority w:val="9"/>
+    <w:unhideWhenUsed/>
+    <w:qFormat/>
+    <w:rsid w:val="0021540F"/>
+    <w:pPr>
+      <w:keepNext/>
+      <w:keepLines/>
+      <w:spacing w:before="40" w:after="0"/>
+      <w:outlineLvl w:val="2"/>
+    </w:pPr>
+    <w:rPr>
+      <w:rFonts w:asciiTheme="majorHAnsi" w:eastAsiaTheme="majorEastAsia" w:hAnsiTheme="majorHAnsi" w:cstheme="majorBidi"/>
+      <w:color w:val="1F3763" w:themeColor="accent1" w:themeShade="7F"/>
+      <w:sz w:val="24"/>
+      <w:szCs w:val="24"/>
+    </w:rPr>
+  </w:style>
   <w:style w:type="character" w:default="1" w:styleId="DefaultParagraphFont">
     <w:name w:val="Default Paragraph Font"/>
     <w:uiPriority w:val="1"/>
@@ -3983,6 +5967,19 @@
       <w:color w:val="2F5496" w:themeColor="accent1" w:themeShade="BF"/>
       <w:sz w:val="26"/>
       <w:szCs w:val="26"/>
+    </w:rPr>
+  </w:style>
+  <w:style w:type="character" w:customStyle="1" w:styleId="Heading3Char">
+    <w:name w:val="Heading 3 Char"/>
+    <w:basedOn w:val="DefaultParagraphFont"/>
+    <w:link w:val="Heading3"/>
+    <w:uiPriority w:val="9"/>
+    <w:rsid w:val="0021540F"/>
+    <w:rPr>
+      <w:rFonts w:asciiTheme="majorHAnsi" w:eastAsiaTheme="majorEastAsia" w:hAnsiTheme="majorHAnsi" w:cstheme="majorBidi"/>
+      <w:color w:val="1F3763" w:themeColor="accent1" w:themeShade="7F"/>
+      <w:sz w:val="24"/>
+      <w:szCs w:val="24"/>
     </w:rPr>
   </w:style>
 </w:styles>

</xml_diff>